<commit_message>
bachelorarbeit and averagecalculation fixed
</commit_message>
<xml_diff>
--- a/Bachelorarbeit.docx
+++ b/Bachelorarbeit.docx
@@ -30,7 +30,6 @@
           <w:rFonts w:asciiTheme="minorHAnsi" w:eastAsiaTheme="minorHAnsi" w:hAnsiTheme="minorHAnsi" w:cstheme="minorBidi"/>
           <w:color w:val="auto"/>
           <w:kern w:val="2"/>
-          <w:sz w:val="22"/>
           <w:szCs w:val="22"/>
           <w:lang w:eastAsia="en-US"/>
           <w14:ligatures w14:val="standardContextual"/>
@@ -43,8 +42,7 @@
       </w:sdtPr>
       <w:sdtEndPr>
         <w:rPr>
-          <w:b/>
-          <w:bCs/>
+          <w:rFonts w:ascii="Times New Roman" w:hAnsi="Times New Roman"/>
         </w:rPr>
       </w:sdtEndPr>
       <w:sdtContent>
@@ -59,9 +57,6 @@
         <w:p>
           <w:pPr>
             <w:pStyle w:val="Verzeichnis1"/>
-            <w:tabs>
-              <w:tab w:val="right" w:leader="dot" w:pos="9062"/>
-            </w:tabs>
             <w:rPr>
               <w:rFonts w:eastAsiaTheme="minorEastAsia"/>
               <w:noProof/>
@@ -138,9 +133,6 @@
         <w:p>
           <w:pPr>
             <w:pStyle w:val="Verzeichnis1"/>
-            <w:tabs>
-              <w:tab w:val="right" w:leader="dot" w:pos="9062"/>
-            </w:tabs>
             <w:rPr>
               <w:rFonts w:eastAsiaTheme="minorEastAsia"/>
               <w:noProof/>
@@ -208,9 +200,6 @@
         <w:p>
           <w:pPr>
             <w:pStyle w:val="Verzeichnis1"/>
-            <w:tabs>
-              <w:tab w:val="right" w:leader="dot" w:pos="9062"/>
-            </w:tabs>
             <w:rPr>
               <w:rFonts w:eastAsiaTheme="minorEastAsia"/>
               <w:noProof/>
@@ -278,9 +267,6 @@
         <w:p>
           <w:pPr>
             <w:pStyle w:val="Verzeichnis1"/>
-            <w:tabs>
-              <w:tab w:val="right" w:leader="dot" w:pos="9062"/>
-            </w:tabs>
             <w:rPr>
               <w:rFonts w:eastAsiaTheme="minorEastAsia"/>
               <w:noProof/>
@@ -348,9 +334,6 @@
         <w:p>
           <w:pPr>
             <w:pStyle w:val="Verzeichnis1"/>
-            <w:tabs>
-              <w:tab w:val="right" w:leader="dot" w:pos="9062"/>
-            </w:tabs>
             <w:rPr>
               <w:rFonts w:eastAsiaTheme="minorEastAsia"/>
               <w:noProof/>
@@ -418,9 +401,6 @@
         <w:p>
           <w:pPr>
             <w:pStyle w:val="Verzeichnis1"/>
-            <w:tabs>
-              <w:tab w:val="right" w:leader="dot" w:pos="9062"/>
-            </w:tabs>
             <w:rPr>
               <w:rFonts w:eastAsiaTheme="minorEastAsia"/>
               <w:noProof/>
@@ -488,9 +468,6 @@
         <w:p>
           <w:pPr>
             <w:pStyle w:val="Verzeichnis1"/>
-            <w:tabs>
-              <w:tab w:val="right" w:leader="dot" w:pos="9062"/>
-            </w:tabs>
             <w:rPr>
               <w:rFonts w:eastAsiaTheme="minorEastAsia"/>
               <w:noProof/>
@@ -557,10 +534,6 @@
         </w:p>
         <w:p>
           <w:r>
-            <w:rPr>
-              <w:b/>
-              <w:bCs/>
-            </w:rPr>
             <w:fldChar w:fldCharType="end"/>
           </w:r>
         </w:p>
@@ -592,12 +565,9 @@
       <w:bookmarkEnd w:id="0"/>
     </w:p>
     <w:p>
-      <w:r>
-        <w:t>Problemstellung</w:t>
-      </w:r>
-      <w:r>
-        <w:t xml:space="preserve"> </w:t>
-      </w:r>
+      <w:pPr>
+        <w:spacing w:line="360" w:lineRule="auto"/>
+      </w:pPr>
       <w:r>
         <w:t xml:space="preserve">Derzeit arbeite ich bei der 2Orgu GmbH in Oldenburg. Das Unternehmen beschäftigt sich mit der Internetpräsenz dieser Unternehmen, speziell deren Karriereseiten. Zu den Karriereseiten gehören eine Suchseite für alle Jobs eines Unternehmens, das Job Posting, die Bewerbungsseite sowie ein eine Profilseite für Bewerber, über die alle Bewerbungen und Job Alerts koordiniert werden können. Weiterhin gibt es noch eine interne Lösung für Mitarbeiter der </w:t>
       </w:r>
@@ -682,6 +652,9 @@
       <w:bookmarkEnd w:id="1"/>
     </w:p>
     <w:p>
+      <w:pPr>
+        <w:spacing w:line="360" w:lineRule="auto"/>
+      </w:pPr>
       <w:r>
         <w:t>Die Kunden von 2OrgU</w:t>
       </w:r>
@@ -805,6 +778,9 @@
       <w:bookmarkEnd w:id="2"/>
     </w:p>
     <w:p>
+      <w:pPr>
+        <w:spacing w:line="360" w:lineRule="auto"/>
+      </w:pPr>
       <w:r>
         <w:t>Es sollen verschiedene Daten, die während des Bewerbungsprozesses entstehen, ausgewertet werden.</w:t>
       </w:r>
@@ -858,6 +834,9 @@
       </w:r>
     </w:p>
     <w:p>
+      <w:pPr>
+        <w:spacing w:line="360" w:lineRule="auto"/>
+      </w:pPr>
       <w:r>
         <w:t>Es soll möglich sein alle Statistiken von allen Bewerbung</w:t>
       </w:r>
@@ -878,6 +857,9 @@
       </w:r>
     </w:p>
     <w:p>
+      <w:pPr>
+        <w:spacing w:line="360" w:lineRule="auto"/>
+      </w:pPr>
       <w:r>
         <w:t>All diese Statistiken sollen gefiltert werden können mit vordefinierten Zeiträumen.</w:t>
       </w:r>
@@ -891,6 +873,7 @@
         <w:t xml:space="preserve"> Für die letzten Woche sollen die Werte pro Tag angezeigt werden sowie für den Filter im letzten Monat. Über das Jahr dürfen die </w:t>
       </w:r>
       <w:r>
+        <w:lastRenderedPageBreak/>
         <w:t>Daten pro Woche zusammengefasst werden.</w:t>
       </w:r>
       <w:r>
@@ -898,6 +881,9 @@
       </w:r>
     </w:p>
     <w:p>
+      <w:pPr>
+        <w:spacing w:line="360" w:lineRule="auto"/>
+      </w:pPr>
       <w:r>
         <w:t>Letzten Endes</w:t>
       </w:r>
@@ -930,6 +916,9 @@
       </w:r>
     </w:p>
     <w:p>
+      <w:pPr>
+        <w:spacing w:line="360" w:lineRule="auto"/>
+      </w:pPr>
       <w:r>
         <w:t xml:space="preserve">Damit jeder </w:t>
       </w:r>
@@ -994,11 +983,7 @@
         <w:t>Es soll möglich sei</w:t>
       </w:r>
       <w:r>
-        <w:t xml:space="preserve">n bei dieser </w:t>
-      </w:r>
-      <w:r>
-        <w:lastRenderedPageBreak/>
-        <w:t>Übersicht auf die Zusammenfassung eines einzelnen Jobs zu kommen.</w:t>
+        <w:t>n bei dieser Übersicht auf die Zusammenfassung eines einzelnen Jobs zu kommen.</w:t>
       </w:r>
       <w:r>
         <w:t xml:space="preserve"> Von diesem Job aus kann man sich auch einzelne Daten anschauen.</w:t>
@@ -1008,6 +993,9 @@
       </w:r>
     </w:p>
     <w:p>
+      <w:pPr>
+        <w:spacing w:line="360" w:lineRule="auto"/>
+      </w:pPr>
       <w:r>
         <w:t xml:space="preserve">Die Oberfläche der Internetseite soll einfach zu verstehen </w:t>
       </w:r>
@@ -1077,16 +1065,14 @@
       <w:bookmarkEnd w:id="4"/>
     </w:p>
     <w:p>
+      <w:pPr>
+        <w:spacing w:line="360" w:lineRule="auto"/>
+      </w:pPr>
       <w:r>
         <w:t xml:space="preserve">Für das Backend wird </w:t>
       </w:r>
-      <w:proofErr w:type="spellStart"/>
-      <w:r>
-        <w:t>Firebase</w:t>
-      </w:r>
-      <w:proofErr w:type="spellEnd"/>
-      <w:r>
-        <w:t xml:space="preserve"> benutzt</w:t>
+      <w:r>
+        <w:t>Firebase benutzt</w:t>
       </w:r>
       <w:r>
         <w:t>,</w:t>
@@ -1140,16 +1126,8 @@
         <w:t xml:space="preserve">nutze ich </w:t>
       </w:r>
       <w:r>
-        <w:t xml:space="preserve">den </w:t>
-      </w:r>
-      <w:r>
-        <w:t xml:space="preserve">Cloud </w:t>
-      </w:r>
-      <w:proofErr w:type="spellStart"/>
-      <w:r>
-        <w:t>Firestore</w:t>
-      </w:r>
-      <w:proofErr w:type="spellEnd"/>
+        <w:t>den Cloud Firestore</w:t>
+      </w:r>
       <w:r>
         <w:t>.</w:t>
       </w:r>
@@ -1181,7 +1159,10 @@
         <w:t>E</w:t>
       </w:r>
       <w:r>
-        <w:t xml:space="preserve">inspeichern von </w:t>
+        <w:t>inspeichern</w:t>
+      </w:r>
+      <w:r>
+        <w:t xml:space="preserve"> von </w:t>
       </w:r>
       <w:r>
         <w:t>JSON</w:t>
@@ -1210,24 +1191,14 @@
       <w:r>
         <w:t xml:space="preserve">loud </w:t>
       </w:r>
-      <w:proofErr w:type="spellStart"/>
       <w:r>
         <w:t>F</w:t>
       </w:r>
       <w:r>
         <w:t>unctions</w:t>
       </w:r>
-      <w:proofErr w:type="spellEnd"/>
-      <w:r>
-        <w:t xml:space="preserve"> von </w:t>
-      </w:r>
-      <w:proofErr w:type="spellStart"/>
-      <w:r>
-        <w:t>Firebase</w:t>
-      </w:r>
-      <w:proofErr w:type="spellEnd"/>
-      <w:r>
-        <w:t>.</w:t>
+      <w:r>
+        <w:t xml:space="preserve"> von Firebase.</w:t>
       </w:r>
       <w:r>
         <w:t xml:space="preserve"> Hierbei können Funktionen im Backend geschrieben werden welche einen einfachen Zugriff auf die Datenbank haben. Die Funktionen können dann durch das Frontend</w:t>
@@ -1242,21 +1213,16 @@
         <w:t xml:space="preserve"> Zudem</w:t>
       </w:r>
       <w:r>
-        <w:t xml:space="preserve"> können die Cloud </w:t>
-      </w:r>
-      <w:proofErr w:type="spellStart"/>
-      <w:r>
-        <w:t>Functions</w:t>
-      </w:r>
-      <w:proofErr w:type="spellEnd"/>
-      <w:r>
-        <w:t xml:space="preserve"> automatisiert angesprochen werden oder in festgelegten Intervallen.</w:t>
+        <w:t xml:space="preserve"> können die Cloud Functions automatisiert angesprochen werden oder in festgelegten Intervallen.</w:t>
       </w:r>
       <w:r>
         <w:t xml:space="preserve"> </w:t>
       </w:r>
     </w:p>
     <w:p>
+      <w:pPr>
+        <w:spacing w:line="360" w:lineRule="auto"/>
+      </w:pPr>
       <w:r>
         <w:t xml:space="preserve">Für </w:t>
       </w:r>
@@ -1327,7 +1293,7 @@
     <w:sectPr>
       <w:footerReference w:type="default" r:id="rId8"/>
       <w:pgSz w:w="11906" w:h="16838"/>
-      <w:pgMar w:top="1417" w:right="1417" w:bottom="1134" w:left="1417" w:header="708" w:footer="708" w:gutter="0"/>
+      <w:pgMar w:top="1418" w:right="1418" w:bottom="1418" w:left="1701" w:header="709" w:footer="709" w:gutter="0"/>
       <w:cols w:space="708"/>
       <w:titlePg/>
       <w:docGrid w:linePitch="360"/>
@@ -1340,9 +1306,6 @@
 <w:endnotes xmlns:wpc="http://schemas.microsoft.com/office/word/2010/wordprocessingCanvas" xmlns:cx="http://schemas.microsoft.com/office/drawing/2014/chartex" xmlns:cx1="http://schemas.microsoft.com/office/drawing/2015/9/8/chartex" xmlns:cx2="http://schemas.microsoft.com/office/drawing/2015/10/21/chartex" xmlns:cx3="http://schemas.microsoft.com/office/drawing/2016/5/9/chartex" xmlns:cx4="http://schemas.microsoft.com/office/drawing/2016/5/10/chartex" xmlns:cx5="http://schemas.microsoft.com/office/drawing/2016/5/11/chartex" xmlns:cx6="http://schemas.microsoft.com/office/drawing/2016/5/12/chartex" xmlns:cx7="http://schemas.microsoft.com/office/drawing/2016/5/13/chartex" xmlns:cx8="http://schemas.microsoft.com/office/drawing/2016/5/14/chartex" xmlns:mc="http://schemas.openxmlformats.org/markup-compatibility/2006" xmlns:aink="http://schemas.microsoft.com/office/drawing/2016/ink" xmlns:am3d="http://schemas.microsoft.com/office/drawing/2017/model3d" xmlns:o="urn:schemas-microsoft-com:office:office" xmlns:oel="http://schemas.microsoft.com/office/2019/extlst" xmlns:r="http://schemas.openxmlformats.org/officeDocument/2006/relationships" xmlns:m="http://schemas.openxmlformats.org/officeDocument/2006/math" xmlns:v="urn:schemas-microsoft-com:vml" xmlns:wp14="http://schemas.microsoft.com/office/word/2010/wordprocessingDrawing" xmlns:wp="http://schemas.openxmlformats.org/drawingml/2006/wordprocessingDrawing" xmlns:w10="urn:schemas-microsoft-com:office:word" xmlns:w="http://schemas.openxmlformats.org/wordprocessingml/2006/main" xmlns:w14="http://schemas.microsoft.com/office/word/2010/wordml" xmlns:w15="http://schemas.microsoft.com/office/word/2012/wordml" xmlns:w16cex="http://schemas.microsoft.com/office/word/2018/wordml/cex" xmlns:w16cid="http://schemas.microsoft.com/office/word/2016/wordml/cid" xmlns:w16="http://schemas.microsoft.com/office/word/2018/wordml" xmlns:w16sdtdh="http://schemas.microsoft.com/office/word/2020/wordml/sdtdatahash" xmlns:w16se="http://schemas.microsoft.com/office/word/2015/wordml/symex" xmlns:wpg="http://schemas.microsoft.com/office/word/2010/wordprocessingGroup" xmlns:wpi="http://schemas.microsoft.com/office/word/2010/wordprocessingInk" xmlns:wne="http://schemas.microsoft.com/office/word/2006/wordml" xmlns:wps="http://schemas.microsoft.com/office/word/2010/wordprocessingShape" mc:Ignorable="w14 w15 w16se w16cid w16 w16cex w16sdtdh wp14">
   <w:endnote w:type="separator" w:id="-1">
     <w:p>
-      <w:pPr>
-        <w:spacing w:after="0" w:line="240" w:lineRule="auto"/>
-      </w:pPr>
       <w:r>
         <w:separator/>
       </w:r>
@@ -1350,9 +1313,6 @@
   </w:endnote>
   <w:endnote w:type="continuationSeparator" w:id="0">
     <w:p>
-      <w:pPr>
-        <w:spacing w:after="0" w:line="240" w:lineRule="auto"/>
-      </w:pPr>
       <w:r>
         <w:continuationSeparator/>
       </w:r>
@@ -1375,7 +1335,6 @@
       <w:p>
         <w:pPr>
           <w:pStyle w:val="Fuzeile"/>
-          <w:jc w:val="right"/>
         </w:pPr>
         <w:r>
           <w:t>1</w:t>
@@ -1384,7 +1343,6 @@
       <w:p>
         <w:pPr>
           <w:pStyle w:val="Fuzeile"/>
-          <w:jc w:val="center"/>
         </w:pPr>
       </w:p>
     </w:sdtContent>
@@ -1392,11 +1350,6 @@
   <w:p>
     <w:pPr>
       <w:pStyle w:val="Fuzeile"/>
-      <w:tabs>
-        <w:tab w:val="clear" w:pos="4536"/>
-        <w:tab w:val="clear" w:pos="9072"/>
-        <w:tab w:val="left" w:pos="8340"/>
-      </w:tabs>
     </w:pPr>
     <w:r>
       <w:tab/>
@@ -1409,9 +1362,6 @@
 <w:footnotes xmlns:wpc="http://schemas.microsoft.com/office/word/2010/wordprocessingCanvas" xmlns:cx="http://schemas.microsoft.com/office/drawing/2014/chartex" xmlns:cx1="http://schemas.microsoft.com/office/drawing/2015/9/8/chartex" xmlns:cx2="http://schemas.microsoft.com/office/drawing/2015/10/21/chartex" xmlns:cx3="http://schemas.microsoft.com/office/drawing/2016/5/9/chartex" xmlns:cx4="http://schemas.microsoft.com/office/drawing/2016/5/10/chartex" xmlns:cx5="http://schemas.microsoft.com/office/drawing/2016/5/11/chartex" xmlns:cx6="http://schemas.microsoft.com/office/drawing/2016/5/12/chartex" xmlns:cx7="http://schemas.microsoft.com/office/drawing/2016/5/13/chartex" xmlns:cx8="http://schemas.microsoft.com/office/drawing/2016/5/14/chartex" xmlns:mc="http://schemas.openxmlformats.org/markup-compatibility/2006" xmlns:aink="http://schemas.microsoft.com/office/drawing/2016/ink" xmlns:am3d="http://schemas.microsoft.com/office/drawing/2017/model3d" xmlns:o="urn:schemas-microsoft-com:office:office" xmlns:oel="http://schemas.microsoft.com/office/2019/extlst" xmlns:r="http://schemas.openxmlformats.org/officeDocument/2006/relationships" xmlns:m="http://schemas.openxmlformats.org/officeDocument/2006/math" xmlns:v="urn:schemas-microsoft-com:vml" xmlns:wp14="http://schemas.microsoft.com/office/word/2010/wordprocessingDrawing" xmlns:wp="http://schemas.openxmlformats.org/drawingml/2006/wordprocessingDrawing" xmlns:w10="urn:schemas-microsoft-com:office:word" xmlns:w="http://schemas.openxmlformats.org/wordprocessingml/2006/main" xmlns:w14="http://schemas.microsoft.com/office/word/2010/wordml" xmlns:w15="http://schemas.microsoft.com/office/word/2012/wordml" xmlns:w16cex="http://schemas.microsoft.com/office/word/2018/wordml/cex" xmlns:w16cid="http://schemas.microsoft.com/office/word/2016/wordml/cid" xmlns:w16="http://schemas.microsoft.com/office/word/2018/wordml" xmlns:w16sdtdh="http://schemas.microsoft.com/office/word/2020/wordml/sdtdatahash" xmlns:w16se="http://schemas.microsoft.com/office/word/2015/wordml/symex" xmlns:wpg="http://schemas.microsoft.com/office/word/2010/wordprocessingGroup" xmlns:wpi="http://schemas.microsoft.com/office/word/2010/wordprocessingInk" xmlns:wne="http://schemas.microsoft.com/office/word/2006/wordml" xmlns:wps="http://schemas.microsoft.com/office/word/2010/wordprocessingShape" mc:Ignorable="w14 w15 w16se w16cid w16 w16cex w16sdtdh wp14">
   <w:footnote w:type="separator" w:id="-1">
     <w:p>
-      <w:pPr>
-        <w:spacing w:after="0" w:line="240" w:lineRule="auto"/>
-      </w:pPr>
       <w:r>
         <w:separator/>
       </w:r>
@@ -1419,9 +1369,6 @@
   </w:footnote>
   <w:footnote w:type="continuationSeparator" w:id="0">
     <w:p>
-      <w:pPr>
-        <w:spacing w:after="0" w:line="240" w:lineRule="auto"/>
-      </w:pPr>
       <w:r>
         <w:continuationSeparator/>
       </w:r>
@@ -1950,6 +1897,14 @@
   <w:style w:type="paragraph" w:default="1" w:styleId="Standard">
     <w:name w:val="Normal"/>
     <w:qFormat/>
+    <w:rsid w:val="00604F94"/>
+    <w:pPr>
+      <w:spacing w:before="120"/>
+      <w:jc w:val="both"/>
+    </w:pPr>
+    <w:rPr>
+      <w:rFonts w:ascii="Times New Roman" w:hAnsi="Times New Roman"/>
+    </w:rPr>
   </w:style>
   <w:style w:type="paragraph" w:styleId="berschrift1">
     <w:name w:val="heading 1"/>
@@ -1958,7 +1913,7 @@
     <w:link w:val="berschrift1Zchn"/>
     <w:uiPriority w:val="9"/>
     <w:qFormat/>
-    <w:rsid w:val="00DC389C"/>
+    <w:rsid w:val="001B5F93"/>
     <w:pPr>
       <w:keepNext/>
       <w:keepLines/>
@@ -1968,7 +1923,6 @@
     <w:rPr>
       <w:rFonts w:asciiTheme="majorHAnsi" w:eastAsiaTheme="majorEastAsia" w:hAnsiTheme="majorHAnsi" w:cstheme="majorBidi"/>
       <w:color w:val="2F5496" w:themeColor="accent1" w:themeShade="BF"/>
-      <w:sz w:val="32"/>
       <w:szCs w:val="32"/>
     </w:rPr>
   </w:style>
@@ -2038,11 +1992,10 @@
     <w:basedOn w:val="Absatz-Standardschriftart"/>
     <w:link w:val="berschrift1"/>
     <w:uiPriority w:val="9"/>
-    <w:rsid w:val="00DC389C"/>
+    <w:rsid w:val="001B5F93"/>
     <w:rPr>
       <w:rFonts w:asciiTheme="majorHAnsi" w:eastAsiaTheme="majorEastAsia" w:hAnsiTheme="majorHAnsi" w:cstheme="majorBidi"/>
       <w:color w:val="2F5496" w:themeColor="accent1" w:themeShade="BF"/>
-      <w:sz w:val="32"/>
       <w:szCs w:val="32"/>
     </w:rPr>
   </w:style>

</xml_diff>

<commit_message>
bachelor, gespraerch und theorie zusammengefuegt
</commit_message>
<xml_diff>
--- a/Bachelorarbeit.docx
+++ b/Bachelorarbeit.docx
@@ -645,6 +645,518 @@
       <w:pPr>
         <w:pStyle w:val="berschrift1"/>
       </w:pPr>
+      <w:r>
+        <w:t>Theorieteil: Grundlagen</w:t>
+      </w:r>
+    </w:p>
+    <w:p>
+      <w:pPr>
+        <w:pStyle w:val="berschrift1"/>
+      </w:pPr>
+      <w:r>
+        <w:t>Grundlagenliteratur</w:t>
+      </w:r>
+    </w:p>
+    <w:p>
+      <w:r>
+        <w:t>Keine</w:t>
+      </w:r>
+    </w:p>
+    <w:p>
+      <w:pPr>
+        <w:pStyle w:val="berschrift1"/>
+      </w:pPr>
+      <w:r>
+        <w:t>Fachbegriffe (+Definition):</w:t>
+      </w:r>
+    </w:p>
+    <w:p>
+      <w:pPr>
+        <w:spacing w:line="360" w:lineRule="auto"/>
+      </w:pPr>
+      <w:proofErr w:type="spellStart"/>
+      <w:r>
+        <w:t>Typescript</w:t>
+      </w:r>
+      <w:proofErr w:type="spellEnd"/>
+      <w:r>
+        <w:t xml:space="preserve"> ist eine Skriptsprache die </w:t>
+      </w:r>
+      <w:proofErr w:type="spellStart"/>
+      <w:r>
+        <w:t>Javascript</w:t>
+      </w:r>
+      <w:proofErr w:type="spellEnd"/>
+      <w:r>
+        <w:t xml:space="preserve"> erweitert. </w:t>
+      </w:r>
+      <w:proofErr w:type="spellStart"/>
+      <w:r>
+        <w:t>Javascript</w:t>
+      </w:r>
+      <w:proofErr w:type="spellEnd"/>
+      <w:r>
+        <w:t xml:space="preserve"> ist eine populäre Sprache in der Webentwicklung und wird im Frontend und Backend benutzt. </w:t>
+      </w:r>
+      <w:proofErr w:type="spellStart"/>
+      <w:r>
+        <w:t>Typescript</w:t>
+      </w:r>
+      <w:proofErr w:type="spellEnd"/>
+      <w:r>
+        <w:t xml:space="preserve"> erweitert diese Sprache um Typsicherheit.</w:t>
+      </w:r>
+    </w:p>
+    <w:p>
+      <w:pPr>
+        <w:spacing w:line="360" w:lineRule="auto"/>
+      </w:pPr>
+      <w:proofErr w:type="spellStart"/>
+      <w:r>
+        <w:t>Json</w:t>
+      </w:r>
+      <w:proofErr w:type="spellEnd"/>
+      <w:r>
+        <w:t xml:space="preserve"> ist ein Textdateiformat. Es ist eine einfache Textdatei dessen Formatierung bestimmten Regeln unterliegt. Dieses Format ist häufig benutzt um Daten von Servern zu Klienten zu übertragen und die Daten im „Key-Value-Pair“ zu organisieren. Es können beliebige Schlüssel mit Werten hinzugefügt werden, die Menge ist hierbei auch frei bestimmbar. </w:t>
+      </w:r>
+    </w:p>
+    <w:p>
+      <w:pPr>
+        <w:spacing w:line="360" w:lineRule="auto"/>
+      </w:pPr>
+      <w:proofErr w:type="spellStart"/>
+      <w:r>
+        <w:t>Application</w:t>
+      </w:r>
+      <w:proofErr w:type="spellEnd"/>
+      <w:r>
+        <w:t xml:space="preserve"> ist eine Struktur im </w:t>
+      </w:r>
+      <w:proofErr w:type="spellStart"/>
+      <w:r>
+        <w:t>Json</w:t>
+      </w:r>
+      <w:proofErr w:type="spellEnd"/>
+      <w:r>
+        <w:t xml:space="preserve"> Format. Dieses Objekt spiegelt alle notwendigen und optionalen Daten von einer Bewerbung. Gespeichert werden mindestens folgende Daten: </w:t>
+      </w:r>
+      <w:proofErr w:type="spellStart"/>
+      <w:r>
+        <w:t>Id</w:t>
+      </w:r>
+      <w:proofErr w:type="spellEnd"/>
+      <w:r>
+        <w:t xml:space="preserve"> der Bewerbung welche automatisch und einmalig generiert wird. Es wird die </w:t>
+      </w:r>
+      <w:proofErr w:type="spellStart"/>
+      <w:r>
+        <w:t>Id</w:t>
+      </w:r>
+      <w:proofErr w:type="spellEnd"/>
+      <w:r>
+        <w:t xml:space="preserve"> der Stellenausschreibung gespeichert, jeder einzelne Statuswechsel und das dazugehörige Datum. Statuswechsel sind von jedem Kunden eigenständig definiert, die Anzahl variiert stark aber ist sehr fein granuliert und es gibt teilweise über 60 verschiedene Status. Die Status fangen an bei der Bewerbung, ob die Bewerbung weiter geleitet wurde, ob ein Vorstellungsgespräch stattfindet, ob es telefonisch oder vor Ort stattfindet, ob die Bewerbung abgelehnt oder abgesagt wurde. Zudem gibt es weitere vom Bewerber ausgefüllte Daten die aber nicht relevant für diese Arbeit sein werden. Bei der Bewerbung müssen Fragen beantwortet werden, erforderliche sind z.B. die persönlichen Daten des Bewerbers </w:t>
+      </w:r>
+      <w:r>
+        <w:lastRenderedPageBreak/>
+        <w:t>wie Vor- und Nachname, Wohnadresse, Email-adresse, Telefonnummer, Gehaltsvorstellung und ein weiteres vom Kunden definierte Zusammenstellung an Fragen.</w:t>
+      </w:r>
+    </w:p>
+    <w:p>
+      <w:pPr>
+        <w:spacing w:line="360" w:lineRule="auto"/>
+      </w:pPr>
+      <w:r>
+        <w:t xml:space="preserve">Job ebenfalls im </w:t>
+      </w:r>
+      <w:proofErr w:type="spellStart"/>
+      <w:r>
+        <w:t>Json</w:t>
+      </w:r>
+      <w:proofErr w:type="spellEnd"/>
+      <w:r>
+        <w:t xml:space="preserve"> Format gespeichert. Enthält die </w:t>
+      </w:r>
+      <w:proofErr w:type="spellStart"/>
+      <w:r>
+        <w:t>Id</w:t>
+      </w:r>
+      <w:proofErr w:type="spellEnd"/>
+      <w:r>
+        <w:t xml:space="preserve"> der Stellenausschreibung. Weiterhin sind noch relevante Daten daran gespeichert wie der Ausschreibungstext des Jobs, die </w:t>
+      </w:r>
+      <w:proofErr w:type="spellStart"/>
+      <w:r>
+        <w:t>Ids</w:t>
+      </w:r>
+      <w:proofErr w:type="spellEnd"/>
+      <w:r>
+        <w:t xml:space="preserve"> der Bewerbungen auf diesen Job, wann die Jobausschreibungen begonnen hat und wann das Ablaufdatum der Ausschreibung ist.</w:t>
+      </w:r>
+    </w:p>
+    <w:p>
+      <w:pPr>
+        <w:spacing w:line="360" w:lineRule="auto"/>
+      </w:pPr>
+      <w:r>
+        <w:t xml:space="preserve">Frontend- dies ist, seitens des Codes, alles was auf dem Gerät des Nutzers stattfinden. Der Nutzer ist hierbei ein Klient, der sich in einem Webfähigen Gerät eine Website aufruft und den Inhalt der Seite herunterlädt und im Webbrowser anzeigen lässt. Zu dem hier ausgeführten Code gehören in erster Linie das Strukturdokument, HTML (Hypertext Markup Language), das Styling Dokument </w:t>
+      </w:r>
+      <w:proofErr w:type="spellStart"/>
+      <w:r>
+        <w:t>css</w:t>
+      </w:r>
+      <w:proofErr w:type="spellEnd"/>
+      <w:r>
+        <w:t xml:space="preserve">( </w:t>
+      </w:r>
+      <w:proofErr w:type="spellStart"/>
+      <w:r>
+        <w:t>cascaded</w:t>
+      </w:r>
+      <w:proofErr w:type="spellEnd"/>
+      <w:r>
+        <w:t xml:space="preserve"> style </w:t>
+      </w:r>
+      <w:proofErr w:type="spellStart"/>
+      <w:r>
+        <w:t>sheet</w:t>
+      </w:r>
+      <w:proofErr w:type="spellEnd"/>
+      <w:r>
+        <w:t xml:space="preserve">) und die Logik ausführenden Skripte </w:t>
+      </w:r>
+      <w:proofErr w:type="spellStart"/>
+      <w:r>
+        <w:t>js</w:t>
+      </w:r>
+      <w:proofErr w:type="spellEnd"/>
+      <w:r>
+        <w:t xml:space="preserve"> (</w:t>
+      </w:r>
+      <w:proofErr w:type="spellStart"/>
+      <w:r>
+        <w:t>Javascript</w:t>
+      </w:r>
+      <w:proofErr w:type="spellEnd"/>
+      <w:r>
+        <w:t>).</w:t>
+      </w:r>
+    </w:p>
+    <w:p>
+      <w:pPr>
+        <w:spacing w:line="360" w:lineRule="auto"/>
+      </w:pPr>
+      <w:r>
+        <w:t>Dashboard – In dieser Arbeit wird das komplette Frontend „Dashboard“ genannt da es die Funktion einer Anzeigeseite für Statistiken hat. Es stellt die wesentlichen Informationen über das Fachgebiet der Bewerbungen und Stellenausschreibungen dar.</w:t>
+      </w:r>
+    </w:p>
+    <w:p>
+      <w:pPr>
+        <w:spacing w:line="360" w:lineRule="auto"/>
+      </w:pPr>
+      <w:r>
+        <w:t xml:space="preserve">SAP ist ein deutscher Softwarekonzern. Dieser ist vertreten in den </w:t>
+      </w:r>
+      <w:proofErr w:type="spellStart"/>
+      <w:r>
+        <w:t>branchen</w:t>
+      </w:r>
+      <w:proofErr w:type="spellEnd"/>
+      <w:r>
+        <w:t xml:space="preserve"> </w:t>
+      </w:r>
+      <w:proofErr w:type="spellStart"/>
+      <w:r>
+        <w:t>Datawarehousing</w:t>
+      </w:r>
+      <w:proofErr w:type="spellEnd"/>
+      <w:r>
+        <w:t xml:space="preserve"> sowie im Finanzsektor und bietet eigenen Datenbanklösungen an.</w:t>
+      </w:r>
+    </w:p>
+    <w:p>
+      <w:pPr>
+        <w:spacing w:line="360" w:lineRule="auto"/>
+      </w:pPr>
+      <w:r>
+        <w:t xml:space="preserve">SuccessFactors ist ein Teil von SAP und bietet eine Softwarelösung an um das Personalmanagement von Unternehmen digital zu steuern und zu leiten. Diese Lösung ist aufgeteilt in viele Module, dazu gehört auch der </w:t>
+      </w:r>
+      <w:proofErr w:type="spellStart"/>
+      <w:r>
+        <w:t>CareerSiteBuilder</w:t>
+      </w:r>
+      <w:proofErr w:type="spellEnd"/>
+      <w:r>
+        <w:t>.</w:t>
+      </w:r>
+    </w:p>
+    <w:p>
+      <w:pPr>
+        <w:spacing w:line="360" w:lineRule="auto"/>
+      </w:pPr>
+      <w:proofErr w:type="spellStart"/>
+      <w:r>
+        <w:rPr>
+          <w:lang w:val="en-US"/>
+        </w:rPr>
+        <w:t>CareerSiteBuilder</w:t>
+      </w:r>
+      <w:proofErr w:type="spellEnd"/>
+      <w:r>
+        <w:rPr>
+          <w:lang w:val="en-US"/>
+        </w:rPr>
+        <w:t xml:space="preserve"> </w:t>
+      </w:r>
+      <w:proofErr w:type="spellStart"/>
+      <w:r>
+        <w:rPr>
+          <w:lang w:val="en-US"/>
+        </w:rPr>
+        <w:t>ist</w:t>
+      </w:r>
+      <w:proofErr w:type="spellEnd"/>
+      <w:r>
+        <w:rPr>
+          <w:lang w:val="en-US"/>
+        </w:rPr>
+        <w:t xml:space="preserve"> teil von SuccessFactors. </w:t>
+      </w:r>
+      <w:r>
+        <w:t>E</w:t>
+      </w:r>
+      <w:r>
+        <w:t>r</w:t>
+      </w:r>
+      <w:r>
+        <w:t xml:space="preserve"> bildet nur eines d</w:t>
+      </w:r>
+      <w:r>
+        <w:t xml:space="preserve">er vielen Module ab. Hier geht es um das Managing der Seiten bezüglich der Karriereseiten. Von der Startseite auf der man landet über die Jobsuche, das Bewerbungsformular, das Profil können hier beliebig viele Seiten hinzugefügt werden. Hierbei kann purer HTML code eingefügt werden. Über ein globales Skript, das auf jeder Seite injiziert wird, kann immer zusätzlicher code ausgeführt werden. Diese nutzen wir um eigene Skripte und Seiten zu laden. Weiterhin können noch globale benutzt werden um, wenn diese korrekt im Code eingebunden wurden, generelle </w:t>
+      </w:r>
+      <w:proofErr w:type="spellStart"/>
+      <w:r>
+        <w:t>Stylingwerte</w:t>
+      </w:r>
+      <w:proofErr w:type="spellEnd"/>
+      <w:r>
+        <w:t xml:space="preserve"> definieren. Diese Werte sind frei anlegbar und können Farbwerte für die Websites sein, Schriftgrößen, Schriftarten und so weiter.</w:t>
+      </w:r>
+    </w:p>
+    <w:p>
+      <w:pPr>
+        <w:spacing w:line="360" w:lineRule="auto"/>
+      </w:pPr>
+      <w:r>
+        <w:t>Node.js</w:t>
+      </w:r>
+    </w:p>
+    <w:p>
+      <w:pPr>
+        <w:spacing w:line="360" w:lineRule="auto"/>
+      </w:pPr>
+      <w:r>
+        <w:t>Stencil.js</w:t>
+      </w:r>
+    </w:p>
+    <w:p>
+      <w:pPr>
+        <w:spacing w:line="360" w:lineRule="auto"/>
+      </w:pPr>
+      <w:proofErr w:type="spellStart"/>
+      <w:r>
+        <w:t>Firebase</w:t>
+      </w:r>
+      <w:proofErr w:type="spellEnd"/>
+      <w:r>
+        <w:t xml:space="preserve"> ist ein </w:t>
+      </w:r>
+      <w:proofErr w:type="spellStart"/>
+      <w:r>
+        <w:t>Webdevelopment</w:t>
+      </w:r>
+      <w:proofErr w:type="spellEnd"/>
+      <w:r>
+        <w:t xml:space="preserve"> </w:t>
+      </w:r>
+      <w:proofErr w:type="spellStart"/>
+      <w:r>
+        <w:t>Platform</w:t>
+      </w:r>
+      <w:proofErr w:type="spellEnd"/>
+      <w:r>
+        <w:t xml:space="preserve"> bereitgestellt von Google. Auf dieser werden verschieden Services angeboten.</w:t>
+      </w:r>
+    </w:p>
+    <w:p>
+      <w:pPr>
+        <w:spacing w:line="360" w:lineRule="auto"/>
+      </w:pPr>
+      <w:proofErr w:type="spellStart"/>
+      <w:r>
+        <w:lastRenderedPageBreak/>
+        <w:t>Firebase</w:t>
+      </w:r>
+      <w:proofErr w:type="spellEnd"/>
+      <w:r>
+        <w:t xml:space="preserve"> Realtime Database ist </w:t>
+      </w:r>
+      <w:r>
+        <w:t xml:space="preserve">eine </w:t>
+      </w:r>
+      <w:proofErr w:type="spellStart"/>
+      <w:r>
+        <w:t>No</w:t>
+      </w:r>
+      <w:proofErr w:type="spellEnd"/>
+      <w:r>
+        <w:t xml:space="preserve">-SQL Datenbank. Populäre SQL-Datenbanken sind z.B. von Oracle, </w:t>
+      </w:r>
+      <w:proofErr w:type="spellStart"/>
+      <w:r>
+        <w:t>PostGres</w:t>
+      </w:r>
+      <w:proofErr w:type="spellEnd"/>
+      <w:r>
+        <w:t xml:space="preserve">, MySQL und einige mehr. Diese Form der Datenbank speichern Daten in einer festgelegten Struktur ab und werden mithilfe von SQL-Abfragen angesprochen. Sie sind in der Regel Relationale Datenbanksystem in der komplexe Verknüpfungen miteinander bestehen können. Hingegen ist </w:t>
+      </w:r>
+      <w:proofErr w:type="spellStart"/>
+      <w:r>
+        <w:t>Firebase</w:t>
+      </w:r>
+      <w:proofErr w:type="spellEnd"/>
+      <w:r>
+        <w:t xml:space="preserve"> eine </w:t>
+      </w:r>
+      <w:proofErr w:type="spellStart"/>
+      <w:r>
+        <w:t>No</w:t>
+      </w:r>
+      <w:proofErr w:type="spellEnd"/>
+      <w:r>
+        <w:t xml:space="preserve">-SQL Datenbank bei der nur </w:t>
+      </w:r>
+      <w:proofErr w:type="spellStart"/>
+      <w:r>
+        <w:t>JsonObjekte</w:t>
+      </w:r>
+      <w:proofErr w:type="spellEnd"/>
+      <w:r>
+        <w:t xml:space="preserve"> mit beliebigem Inhalt abgespeichert werden können. Es werden bei einer Datenbank Abfrage keine Relationen zwischen den Daten hergestellt.</w:t>
+      </w:r>
+    </w:p>
+    <w:p>
+      <w:pPr>
+        <w:spacing w:line="360" w:lineRule="auto"/>
+      </w:pPr>
+      <w:proofErr w:type="spellStart"/>
+      <w:r>
+        <w:t>Firebase</w:t>
+      </w:r>
+      <w:proofErr w:type="spellEnd"/>
+      <w:r>
+        <w:t xml:space="preserve"> Cloud </w:t>
+      </w:r>
+      <w:proofErr w:type="spellStart"/>
+      <w:r>
+        <w:t>Functions</w:t>
+      </w:r>
+      <w:proofErr w:type="spellEnd"/>
+      <w:r>
+        <w:t xml:space="preserve"> bieten die Mögli</w:t>
+      </w:r>
+      <w:r>
+        <w:t xml:space="preserve">chkeit, eigene Funktionen in </w:t>
+      </w:r>
+      <w:proofErr w:type="spellStart"/>
+      <w:r>
+        <w:t>NodeJS</w:t>
+      </w:r>
+      <w:proofErr w:type="spellEnd"/>
+      <w:r>
+        <w:t xml:space="preserve"> auf dem Server auszuführen. Diese Funktionen können durch Anfragen ausgeführt werden. Diese Funktionen haben einen direkteren Zugriff auf eine angebundene Datenbank. In diesen Funktionen können z.B. Anfragen komplex bearbeitet und ein einfaches Resultat kann an den Anfragensteller zurückgeliefert werden. Beispielhaft können hier Statistiken aus den Daten einer Datenbank berechnet und aufbereitet werden. Das Auslöseverhalten der Funktionenkann hierbei den Bedürfnissen angepasst werden. Es ist möglich die Funktionen in festgelegten Zeitintervallen ausführen zu lassen. Sie können auch ausgeführt werden sobald sich ein Datensatz in der angebundenen </w:t>
+      </w:r>
+      <w:proofErr w:type="spellStart"/>
+      <w:r>
+        <w:t>Firebase</w:t>
+      </w:r>
+      <w:proofErr w:type="spellEnd"/>
+      <w:r>
+        <w:t xml:space="preserve"> Realtime Database geändert hat(CRUD – Create, Read, Update, Delete). Letzten Endes sind auch einfache http </w:t>
+      </w:r>
+      <w:proofErr w:type="spellStart"/>
+      <w:r>
+        <w:t>requests</w:t>
+      </w:r>
+      <w:proofErr w:type="spellEnd"/>
+      <w:r>
+        <w:t xml:space="preserve"> möglich.</w:t>
+      </w:r>
+    </w:p>
+    <w:p>
+      <w:pPr>
+        <w:spacing w:line="360" w:lineRule="auto"/>
+      </w:pPr>
+      <w:r>
+        <w:t xml:space="preserve">http </w:t>
+      </w:r>
+      <w:proofErr w:type="spellStart"/>
+      <w:r>
+        <w:t>request</w:t>
+      </w:r>
+      <w:proofErr w:type="spellEnd"/>
+      <w:r>
+        <w:t xml:space="preserve"> - über das http-Protokoll können </w:t>
+      </w:r>
+      <w:proofErr w:type="spellStart"/>
+      <w:r>
+        <w:t>anfragen</w:t>
+      </w:r>
+      <w:proofErr w:type="spellEnd"/>
+      <w:r>
+        <w:t xml:space="preserve"> an </w:t>
+      </w:r>
+      <w:proofErr w:type="spellStart"/>
+      <w:r>
+        <w:t>webserver</w:t>
+      </w:r>
+      <w:proofErr w:type="spellEnd"/>
+      <w:r>
+        <w:t xml:space="preserve"> formuliert werden. Grundlage sind die Befehle GET, POST, HEAD, OPTIONS, TRACE sowie </w:t>
+      </w:r>
+      <w:proofErr w:type="spellStart"/>
+      <w:r>
+        <w:t>url</w:t>
+      </w:r>
+      <w:proofErr w:type="spellEnd"/>
+      <w:r>
+        <w:t>-parameter</w:t>
+      </w:r>
+    </w:p>
+    <w:p>
+      <w:pPr>
+        <w:pStyle w:val="berschrift1"/>
+      </w:pPr>
+      <w:r>
+        <w:t>Diskussionen/Kontroversen</w:t>
+      </w:r>
+    </w:p>
+    <w:p>
+      <w:pPr>
+        <w:spacing w:line="360" w:lineRule="auto"/>
+      </w:pPr>
+      <w:r>
+        <w:t>Keine</w:t>
+      </w:r>
+    </w:p>
+    <w:p>
+      <w:pPr>
+        <w:spacing w:line="360" w:lineRule="auto"/>
+      </w:pPr>
+    </w:p>
+    <w:p>
+      <w:pPr>
+        <w:pStyle w:val="berschrift1"/>
+      </w:pPr>
       <w:bookmarkStart w:id="1" w:name="_Toc151559281"/>
       <w:r>
         <w:t>Motivation</w:t>
@@ -773,6 +1285,7 @@
       </w:pPr>
       <w:bookmarkStart w:id="2" w:name="_Toc151559282"/>
       <w:r>
+        <w:lastRenderedPageBreak/>
         <w:t>Anforderungsanalyse</w:t>
       </w:r>
       <w:bookmarkEnd w:id="2"/>
@@ -873,334 +1386,2256 @@
         <w:t xml:space="preserve"> Für die letzten Woche sollen die Werte pro Tag angezeigt werden sowie für den Filter im letzten Monat. Über das Jahr dürfen die </w:t>
       </w:r>
       <w:r>
+        <w:t>Daten pro Woche zusammengefasst werden.</w:t>
+      </w:r>
+      <w:r>
+        <w:t xml:space="preserve"> Weiterhin ist hier der Zeitraum eingegrenzt auf das Start- und Enddatum des Job Postings.</w:t>
+      </w:r>
+    </w:p>
+    <w:p>
+      <w:pPr>
+        <w:spacing w:line="360" w:lineRule="auto"/>
+      </w:pPr>
+      <w:r>
+        <w:t>Letzten Endes</w:t>
+      </w:r>
+      <w:r>
+        <w:t xml:space="preserve"> </w:t>
+      </w:r>
+      <w:r>
+        <w:t xml:space="preserve">soll </w:t>
+      </w:r>
+      <w:r>
+        <w:t xml:space="preserve">es noch möglich sein die Statistiken </w:t>
+      </w:r>
+      <w:r>
+        <w:t>aller Bewerbungen</w:t>
+      </w:r>
+      <w:r>
+        <w:t xml:space="preserve"> für alle Jobs zusammenzufassen</w:t>
+      </w:r>
+      <w:r>
+        <w:t>.</w:t>
+      </w:r>
+      <w:r>
+        <w:t xml:space="preserve"> </w:t>
+      </w:r>
+      <w:r>
+        <w:t>Auch hier sollen simple Mittelwerte angezeigt werden über einen definierten Zeitraum.</w:t>
+      </w:r>
+      <w:r>
+        <w:t xml:space="preserve"> </w:t>
+      </w:r>
+    </w:p>
+    <w:p>
+      <w:pPr>
+        <w:spacing w:line="360" w:lineRule="auto"/>
+      </w:pPr>
+      <w:r>
+        <w:t xml:space="preserve">Damit jeder </w:t>
+      </w:r>
+      <w:r>
+        <w:t>die Möglichkeit hat die Auswertungen sich visuell ansprechend ansehen zu können</w:t>
+      </w:r>
+      <w:r>
+        <w:t xml:space="preserve"> soll ein</w:t>
+      </w:r>
+      <w:r>
+        <w:t>e</w:t>
+      </w:r>
+      <w:r>
+        <w:t xml:space="preserve"> </w:t>
+      </w:r>
+      <w:r>
+        <w:t xml:space="preserve">Internetseite </w:t>
+      </w:r>
+      <w:r>
+        <w:t>existieren.</w:t>
+      </w:r>
+      <w:r>
+        <w:t xml:space="preserve"> </w:t>
+      </w:r>
+      <w:r>
+        <w:t xml:space="preserve">Beim Öffnen der Internetseite </w:t>
+      </w:r>
+      <w:r>
+        <w:t>werden aussagekräftige</w:t>
+      </w:r>
+      <w:r>
+        <w:t xml:space="preserve"> und einfache Statistiken, welche über alle Job Postings aggregiert</w:t>
+      </w:r>
+      <w:r>
+        <w:t xml:space="preserve"> sind</w:t>
+      </w:r>
+      <w:r>
+        <w:t>, angezeigt.</w:t>
+      </w:r>
+      <w:r>
+        <w:t xml:space="preserve"> </w:t>
+      </w:r>
+      <w:r>
+        <w:t xml:space="preserve">Zudem kann man durch das </w:t>
+      </w:r>
+      <w:r>
+        <w:t>S</w:t>
+      </w:r>
+      <w:r>
+        <w:t xml:space="preserve">elektieren einzelner Statistiken eine </w:t>
+      </w:r>
+      <w:r>
+        <w:t>detaillierte</w:t>
+      </w:r>
+      <w:r>
+        <w:t xml:space="preserve"> Ansicht anschauen.</w:t>
+      </w:r>
+      <w:r>
+        <w:t xml:space="preserve"> </w:t>
+      </w:r>
+      <w:r>
+        <w:t>Es soll möglich sei</w:t>
+      </w:r>
+      <w:r>
+        <w:t>n bei dieser Übersicht auf die Zusammenfassung eines einzelnen Jobs zu kommen.</w:t>
+      </w:r>
+      <w:r>
+        <w:t xml:space="preserve"> Von diesem Job aus kann man sich auch einzelne Daten anschauen.</w:t>
+      </w:r>
+      <w:r>
+        <w:t xml:space="preserve"> </w:t>
+      </w:r>
+    </w:p>
+    <w:p>
+      <w:pPr>
+        <w:spacing w:line="360" w:lineRule="auto"/>
+      </w:pPr>
+      <w:r>
+        <w:t xml:space="preserve">Die Oberfläche der Internetseite soll einfach zu verstehen </w:t>
+      </w:r>
+      <w:r>
+        <w:t xml:space="preserve">und einfach navigierbar </w:t>
+      </w:r>
+      <w:r>
+        <w:t>sein</w:t>
+      </w:r>
+      <w:r>
+        <w:t>.</w:t>
+      </w:r>
+      <w:r>
+        <w:t xml:space="preserve"> Das heißt </w:t>
+      </w:r>
+      <w:r>
+        <w:t>auch dass</w:t>
+      </w:r>
+      <w:r>
+        <w:t xml:space="preserve"> keine Flut von Daten angezeigt werden</w:t>
+      </w:r>
+      <w:r>
+        <w:t xml:space="preserve"> soll</w:t>
+      </w:r>
+      <w:r>
+        <w:t>.</w:t>
+      </w:r>
+      <w:r>
+        <w:t xml:space="preserve"> Zudem sollen kurze Ladezeiten </w:t>
+      </w:r>
+      <w:r>
+        <w:t>zu einem flüssigen</w:t>
+      </w:r>
+      <w:r>
+        <w:t xml:space="preserve"> Erlebnis auf der Internetseite </w:t>
+      </w:r>
+      <w:r>
+        <w:t>beitragen.</w:t>
+      </w:r>
+      <w:r>
+        <w:t xml:space="preserve"> </w:t>
+      </w:r>
+    </w:p>
+    <w:p>
+      <w:pPr>
+        <w:pStyle w:val="berschrift1"/>
+      </w:pPr>
+      <w:r>
+        <w:t>Anforderungsanalyse Kunde 1</w:t>
+      </w:r>
+    </w:p>
+    <w:p>
+      <w:r>
+        <w:rPr>
+          <w:rStyle w:val="normaltextrun"/>
+          <w:rFonts w:ascii="Calibri" w:hAnsi="Calibri" w:cs="Calibri"/>
+        </w:rPr>
+        <w:t xml:space="preserve">Wie läuft der </w:t>
+      </w:r>
+      <w:proofErr w:type="spellStart"/>
+      <w:r>
+        <w:rPr>
+          <w:rStyle w:val="normaltextrun"/>
+          <w:rFonts w:ascii="Calibri" w:hAnsi="Calibri" w:cs="Calibri"/>
+        </w:rPr>
+        <w:t>prozess</w:t>
+      </w:r>
+      <w:proofErr w:type="spellEnd"/>
+      <w:r>
+        <w:rPr>
+          <w:rStyle w:val="normaltextrun"/>
+          <w:rFonts w:ascii="Calibri" w:hAnsi="Calibri" w:cs="Calibri"/>
+        </w:rPr>
+        <w:t xml:space="preserve"> ab:</w:t>
+      </w:r>
+      <w:r>
+        <w:rPr>
+          <w:rStyle w:val="eop"/>
+          <w:rFonts w:ascii="Calibri" w:hAnsi="Calibri" w:cs="Calibri"/>
+        </w:rPr>
+        <w:t> </w:t>
+      </w:r>
+    </w:p>
+    <w:p>
+      <w:r>
+        <w:rPr>
+          <w:rStyle w:val="normaltextrun"/>
+          <w:rFonts w:ascii="Calibri" w:hAnsi="Calibri" w:cs="Calibri"/>
+        </w:rPr>
+        <w:t xml:space="preserve">Jemand ist auf </w:t>
+      </w:r>
+      <w:proofErr w:type="spellStart"/>
+      <w:r>
+        <w:rPr>
+          <w:rStyle w:val="normaltextrun"/>
+          <w:rFonts w:ascii="Calibri" w:hAnsi="Calibri" w:cs="Calibri"/>
+        </w:rPr>
+        <w:t>karriereseite</w:t>
+      </w:r>
+      <w:proofErr w:type="spellEnd"/>
+      <w:r>
+        <w:rPr>
+          <w:rStyle w:val="normaltextrun"/>
+          <w:rFonts w:ascii="Calibri" w:hAnsi="Calibri" w:cs="Calibri"/>
+        </w:rPr>
+        <w:t>-&gt;schaut sich die stellen an und bewirbt sich darauf:</w:t>
+      </w:r>
+      <w:r>
+        <w:rPr>
+          <w:rStyle w:val="eop"/>
+          <w:rFonts w:ascii="Calibri" w:hAnsi="Calibri" w:cs="Calibri"/>
+        </w:rPr>
+        <w:t> </w:t>
+      </w:r>
+    </w:p>
+    <w:p>
+      <w:r>
+        <w:rPr>
+          <w:rStyle w:val="normaltextrun"/>
+          <w:rFonts w:ascii="Calibri" w:hAnsi="Calibri" w:cs="Calibri"/>
+        </w:rPr>
+        <w:t>-&gt;Wollen wissen, wie kommen die auf die stellen</w:t>
+      </w:r>
+      <w:r>
+        <w:rPr>
+          <w:rStyle w:val="eop"/>
+          <w:rFonts w:ascii="Calibri" w:hAnsi="Calibri" w:cs="Calibri"/>
+        </w:rPr>
+        <w:t> </w:t>
+      </w:r>
+    </w:p>
+    <w:p>
+      <w:r>
+        <w:rPr>
+          <w:rStyle w:val="normaltextrun"/>
+          <w:rFonts w:ascii="Calibri" w:hAnsi="Calibri" w:cs="Calibri"/>
+        </w:rPr>
+        <w:t>-&gt;</w:t>
+      </w:r>
+      <w:proofErr w:type="spellStart"/>
+      <w:r>
+        <w:rPr>
+          <w:rStyle w:val="normaltextrun"/>
+          <w:rFonts w:ascii="Calibri" w:hAnsi="Calibri" w:cs="Calibri"/>
+        </w:rPr>
+        <w:t>ausschreibungskanalanalyse</w:t>
+      </w:r>
+      <w:proofErr w:type="spellEnd"/>
+      <w:r>
+        <w:rPr>
+          <w:rStyle w:val="normaltextrun"/>
+          <w:rFonts w:ascii="Calibri" w:hAnsi="Calibri" w:cs="Calibri"/>
+        </w:rPr>
+        <w:t xml:space="preserve">(von wo kommen die </w:t>
+      </w:r>
+      <w:proofErr w:type="spellStart"/>
+      <w:r>
+        <w:rPr>
+          <w:rStyle w:val="normaltextrun"/>
+          <w:rFonts w:ascii="Calibri" w:hAnsi="Calibri" w:cs="Calibri"/>
+        </w:rPr>
+        <w:t>bewerber</w:t>
+      </w:r>
+      <w:proofErr w:type="spellEnd"/>
+      <w:r>
+        <w:rPr>
+          <w:rStyle w:val="normaltextrun"/>
+          <w:rFonts w:ascii="Calibri" w:hAnsi="Calibri" w:cs="Calibri"/>
+        </w:rPr>
+        <w:t xml:space="preserve">, </w:t>
+      </w:r>
+      <w:proofErr w:type="spellStart"/>
+      <w:r>
+        <w:rPr>
+          <w:rStyle w:val="normaltextrun"/>
+          <w:rFonts w:ascii="Calibri" w:hAnsi="Calibri" w:cs="Calibri"/>
+        </w:rPr>
+        <w:t>karriereseite</w:t>
+      </w:r>
+      <w:proofErr w:type="spellEnd"/>
+      <w:r>
+        <w:rPr>
+          <w:rStyle w:val="normaltextrun"/>
+          <w:rFonts w:ascii="Calibri" w:hAnsi="Calibri" w:cs="Calibri"/>
+        </w:rPr>
+        <w:t xml:space="preserve">, andere </w:t>
+      </w:r>
+      <w:proofErr w:type="spellStart"/>
+      <w:r>
+        <w:rPr>
+          <w:rStyle w:val="normaltextrun"/>
+          <w:rFonts w:ascii="Calibri" w:hAnsi="Calibri" w:cs="Calibri"/>
+        </w:rPr>
+        <w:t>job</w:t>
+      </w:r>
+      <w:proofErr w:type="spellEnd"/>
+      <w:r>
+        <w:rPr>
+          <w:rStyle w:val="normaltextrun"/>
+          <w:rFonts w:ascii="Calibri" w:hAnsi="Calibri" w:cs="Calibri"/>
+        </w:rPr>
+        <w:t xml:space="preserve"> </w:t>
+      </w:r>
+      <w:proofErr w:type="spellStart"/>
+      <w:r>
+        <w:rPr>
+          <w:rStyle w:val="normaltextrun"/>
+          <w:rFonts w:ascii="Calibri" w:hAnsi="Calibri" w:cs="Calibri"/>
+        </w:rPr>
+        <w:t>boards</w:t>
+      </w:r>
+      <w:proofErr w:type="spellEnd"/>
+      <w:r>
+        <w:rPr>
+          <w:rStyle w:val="normaltextrun"/>
+          <w:rFonts w:ascii="Calibri" w:hAnsi="Calibri" w:cs="Calibri"/>
+        </w:rPr>
+        <w:t>)</w:t>
+      </w:r>
+      <w:r>
+        <w:rPr>
+          <w:rStyle w:val="eop"/>
+          <w:rFonts w:ascii="Calibri" w:hAnsi="Calibri" w:cs="Calibri"/>
+        </w:rPr>
+        <w:t> </w:t>
+      </w:r>
+    </w:p>
+    <w:p>
+      <w:r>
+        <w:rPr>
+          <w:rStyle w:val="normaltextrun"/>
+          <w:rFonts w:ascii="Calibri" w:hAnsi="Calibri" w:cs="Calibri"/>
+        </w:rPr>
+        <w:t>-&gt;verkaufsgebiete/</w:t>
+      </w:r>
+      <w:proofErr w:type="spellStart"/>
+      <w:r>
+        <w:rPr>
+          <w:rStyle w:val="normaltextrun"/>
+          <w:rFonts w:ascii="Calibri" w:hAnsi="Calibri" w:cs="Calibri"/>
+        </w:rPr>
+        <w:t>verkaufsregionen</w:t>
+      </w:r>
+      <w:proofErr w:type="spellEnd"/>
+      <w:r>
+        <w:rPr>
+          <w:rStyle w:val="normaltextrun"/>
+          <w:rFonts w:ascii="Calibri" w:hAnsi="Calibri" w:cs="Calibri"/>
+        </w:rPr>
+        <w:t>(ebenen)</w:t>
+      </w:r>
+      <w:r>
+        <w:rPr>
+          <w:rStyle w:val="eop"/>
+          <w:rFonts w:ascii="Calibri" w:hAnsi="Calibri" w:cs="Calibri"/>
+        </w:rPr>
+        <w:t> </w:t>
+      </w:r>
+    </w:p>
+    <w:p>
+      <w:r>
+        <w:rPr>
+          <w:rStyle w:val="normaltextrun"/>
+          <w:rFonts w:ascii="Calibri" w:hAnsi="Calibri" w:cs="Calibri"/>
+        </w:rPr>
         <w:lastRenderedPageBreak/>
-        <w:t>Daten pro Woche zusammengefasst werden.</w:t>
-      </w:r>
-      <w:r>
-        <w:t xml:space="preserve"> Weiterhin ist hier der Zeitraum eingegrenzt auf das Start- und Enddatum des Job Postings.</w:t>
-      </w:r>
+        <w:t>-&gt;</w:t>
+      </w:r>
+      <w:proofErr w:type="spellStart"/>
+      <w:r>
+        <w:rPr>
+          <w:rStyle w:val="normaltextrun"/>
+          <w:rFonts w:ascii="Calibri" w:hAnsi="Calibri" w:cs="Calibri"/>
+        </w:rPr>
+        <w:t>kartenansichten</w:t>
+      </w:r>
+      <w:proofErr w:type="spellEnd"/>
+      <w:r>
+        <w:rPr>
+          <w:rStyle w:val="eop"/>
+          <w:rFonts w:ascii="Calibri" w:hAnsi="Calibri" w:cs="Calibri"/>
+        </w:rPr>
+        <w:t> </w:t>
+      </w:r>
+    </w:p>
+    <w:p>
+      <w:r>
+        <w:rPr>
+          <w:rStyle w:val="normaltextrun"/>
+          <w:rFonts w:ascii="Calibri" w:hAnsi="Calibri" w:cs="Calibri"/>
+        </w:rPr>
+        <w:t>-&gt;</w:t>
+      </w:r>
+      <w:proofErr w:type="spellStart"/>
+      <w:r>
+        <w:rPr>
+          <w:rStyle w:val="normaltextrun"/>
+          <w:rFonts w:ascii="Calibri" w:hAnsi="Calibri" w:cs="Calibri"/>
+        </w:rPr>
+        <w:t>wieviele</w:t>
+      </w:r>
+      <w:proofErr w:type="spellEnd"/>
+      <w:r>
+        <w:rPr>
+          <w:rStyle w:val="normaltextrun"/>
+          <w:rFonts w:ascii="Calibri" w:hAnsi="Calibri" w:cs="Calibri"/>
+        </w:rPr>
+        <w:t xml:space="preserve"> </w:t>
+      </w:r>
+      <w:proofErr w:type="spellStart"/>
+      <w:r>
+        <w:rPr>
+          <w:rStyle w:val="normaltextrun"/>
+          <w:rFonts w:ascii="Calibri" w:hAnsi="Calibri" w:cs="Calibri"/>
+        </w:rPr>
+        <w:t>bewerbungen</w:t>
+      </w:r>
+      <w:proofErr w:type="spellEnd"/>
+      <w:r>
+        <w:rPr>
+          <w:rStyle w:val="normaltextrun"/>
+          <w:rFonts w:ascii="Calibri" w:hAnsi="Calibri" w:cs="Calibri"/>
+        </w:rPr>
+        <w:t xml:space="preserve"> mobile </w:t>
+      </w:r>
+      <w:proofErr w:type="spellStart"/>
+      <w:r>
+        <w:rPr>
+          <w:rStyle w:val="normaltextrun"/>
+          <w:rFonts w:ascii="Calibri" w:hAnsi="Calibri" w:cs="Calibri"/>
+        </w:rPr>
+        <w:t>vs</w:t>
+      </w:r>
+      <w:proofErr w:type="spellEnd"/>
+      <w:r>
+        <w:rPr>
+          <w:rStyle w:val="normaltextrun"/>
+          <w:rFonts w:ascii="Calibri" w:hAnsi="Calibri" w:cs="Calibri"/>
+        </w:rPr>
+        <w:t xml:space="preserve"> </w:t>
+      </w:r>
+      <w:proofErr w:type="spellStart"/>
+      <w:r>
+        <w:rPr>
+          <w:rStyle w:val="normaltextrun"/>
+          <w:rFonts w:ascii="Calibri" w:hAnsi="Calibri" w:cs="Calibri"/>
+        </w:rPr>
+        <w:t>desktop</w:t>
+      </w:r>
+      <w:proofErr w:type="spellEnd"/>
+      <w:r>
+        <w:rPr>
+          <w:rStyle w:val="eop"/>
+          <w:rFonts w:ascii="Calibri" w:hAnsi="Calibri" w:cs="Calibri"/>
+        </w:rPr>
+        <w:t> </w:t>
+      </w:r>
+    </w:p>
+    <w:p>
+      <w:r>
+        <w:rPr>
+          <w:rStyle w:val="normaltextrun"/>
+          <w:rFonts w:ascii="Calibri" w:hAnsi="Calibri" w:cs="Calibri"/>
+        </w:rPr>
+        <w:t>-&gt;</w:t>
+      </w:r>
+      <w:proofErr w:type="spellStart"/>
+      <w:r>
+        <w:rPr>
+          <w:rStyle w:val="normaltextrun"/>
+          <w:rFonts w:ascii="Calibri" w:hAnsi="Calibri" w:cs="Calibri"/>
+        </w:rPr>
+        <w:t>kunde</w:t>
+      </w:r>
+      <w:proofErr w:type="spellEnd"/>
+      <w:r>
+        <w:rPr>
+          <w:rStyle w:val="normaltextrun"/>
+          <w:rFonts w:ascii="Calibri" w:hAnsi="Calibri" w:cs="Calibri"/>
+        </w:rPr>
+        <w:t xml:space="preserve"> will fragen, warum gibt es mehr </w:t>
+      </w:r>
+      <w:proofErr w:type="spellStart"/>
+      <w:r>
+        <w:rPr>
+          <w:rStyle w:val="normaltextrun"/>
+          <w:rFonts w:ascii="Calibri" w:hAnsi="Calibri" w:cs="Calibri"/>
+        </w:rPr>
+        <w:t>vbewerbungen</w:t>
+      </w:r>
+      <w:proofErr w:type="spellEnd"/>
+      <w:r>
+        <w:rPr>
+          <w:rStyle w:val="normaltextrun"/>
+          <w:rFonts w:ascii="Calibri" w:hAnsi="Calibri" w:cs="Calibri"/>
+        </w:rPr>
+        <w:t xml:space="preserve"> von einer </w:t>
+      </w:r>
+      <w:proofErr w:type="spellStart"/>
+      <w:r>
+        <w:rPr>
+          <w:rStyle w:val="normaltextrun"/>
+          <w:rFonts w:ascii="Calibri" w:hAnsi="Calibri" w:cs="Calibri"/>
+        </w:rPr>
+        <w:t>plattform</w:t>
+      </w:r>
+      <w:proofErr w:type="spellEnd"/>
+      <w:r>
+        <w:rPr>
+          <w:rStyle w:val="normaltextrun"/>
+          <w:rFonts w:ascii="Calibri" w:hAnsi="Calibri" w:cs="Calibri"/>
+        </w:rPr>
+        <w:t xml:space="preserve"> </w:t>
+      </w:r>
+      <w:proofErr w:type="spellStart"/>
+      <w:r>
+        <w:rPr>
+          <w:rStyle w:val="normaltextrun"/>
+          <w:rFonts w:ascii="Calibri" w:hAnsi="Calibri" w:cs="Calibri"/>
+        </w:rPr>
+        <w:t>vs</w:t>
+      </w:r>
+      <w:proofErr w:type="spellEnd"/>
+      <w:r>
+        <w:rPr>
+          <w:rStyle w:val="normaltextrun"/>
+          <w:rFonts w:ascii="Calibri" w:hAnsi="Calibri" w:cs="Calibri"/>
+        </w:rPr>
+        <w:t xml:space="preserve"> eine andere.</w:t>
+      </w:r>
+      <w:r>
+        <w:rPr>
+          <w:rStyle w:val="eop"/>
+          <w:rFonts w:ascii="Calibri" w:hAnsi="Calibri" w:cs="Calibri"/>
+        </w:rPr>
+        <w:t> </w:t>
+      </w:r>
+    </w:p>
+    <w:p>
+      <w:r>
+        <w:rPr>
+          <w:rStyle w:val="normaltextrun"/>
+          <w:rFonts w:ascii="Calibri" w:hAnsi="Calibri" w:cs="Calibri"/>
+        </w:rPr>
+        <w:t>-&gt;</w:t>
+      </w:r>
+      <w:proofErr w:type="spellStart"/>
+      <w:r>
+        <w:rPr>
+          <w:rStyle w:val="normaltextrun"/>
+          <w:rFonts w:ascii="Calibri" w:hAnsi="Calibri" w:cs="Calibri"/>
+        </w:rPr>
+        <w:t>quantitave</w:t>
+      </w:r>
+      <w:proofErr w:type="spellEnd"/>
+      <w:r>
+        <w:rPr>
+          <w:rStyle w:val="normaltextrun"/>
+          <w:rFonts w:ascii="Calibri" w:hAnsi="Calibri" w:cs="Calibri"/>
+        </w:rPr>
+        <w:t xml:space="preserve"> </w:t>
+      </w:r>
+      <w:proofErr w:type="spellStart"/>
+      <w:r>
+        <w:rPr>
+          <w:rStyle w:val="normaltextrun"/>
+          <w:rFonts w:ascii="Calibri" w:hAnsi="Calibri" w:cs="Calibri"/>
+        </w:rPr>
+        <w:t>analyse</w:t>
+      </w:r>
+      <w:proofErr w:type="spellEnd"/>
+      <w:r>
+        <w:rPr>
+          <w:rStyle w:val="normaltextrun"/>
+          <w:rFonts w:ascii="Calibri" w:hAnsi="Calibri" w:cs="Calibri"/>
+        </w:rPr>
+        <w:t xml:space="preserve">(wie viele </w:t>
+      </w:r>
+      <w:proofErr w:type="spellStart"/>
+      <w:r>
+        <w:rPr>
+          <w:rStyle w:val="normaltextrun"/>
+          <w:rFonts w:ascii="Calibri" w:hAnsi="Calibri" w:cs="Calibri"/>
+        </w:rPr>
+        <w:t>bewerbungen</w:t>
+      </w:r>
+      <w:proofErr w:type="spellEnd"/>
+      <w:r>
+        <w:rPr>
+          <w:rStyle w:val="normaltextrun"/>
+          <w:rFonts w:ascii="Calibri" w:hAnsi="Calibri" w:cs="Calibri"/>
+        </w:rPr>
+        <w:t xml:space="preserve"> kommen über welchen </w:t>
+      </w:r>
+      <w:proofErr w:type="spellStart"/>
+      <w:r>
+        <w:rPr>
+          <w:rStyle w:val="normaltextrun"/>
+          <w:rFonts w:ascii="Calibri" w:hAnsi="Calibri" w:cs="Calibri"/>
+        </w:rPr>
+        <w:t>kanal</w:t>
+      </w:r>
+      <w:proofErr w:type="spellEnd"/>
+      <w:r>
+        <w:rPr>
+          <w:rStyle w:val="normaltextrun"/>
+          <w:rFonts w:ascii="Calibri" w:hAnsi="Calibri" w:cs="Calibri"/>
+        </w:rPr>
+        <w:t xml:space="preserve">[freunde, </w:t>
+      </w:r>
+      <w:proofErr w:type="spellStart"/>
+      <w:r>
+        <w:rPr>
+          <w:rStyle w:val="normaltextrun"/>
+          <w:rFonts w:ascii="Calibri" w:hAnsi="Calibri" w:cs="Calibri"/>
+        </w:rPr>
+        <w:t>portale</w:t>
+      </w:r>
+      <w:proofErr w:type="spellEnd"/>
+      <w:r>
+        <w:rPr>
+          <w:rStyle w:val="normaltextrun"/>
+          <w:rFonts w:ascii="Calibri" w:hAnsi="Calibri" w:cs="Calibri"/>
+        </w:rPr>
+        <w:t>…])</w:t>
+      </w:r>
+      <w:r>
+        <w:rPr>
+          <w:rStyle w:val="eop"/>
+          <w:rFonts w:ascii="Calibri" w:hAnsi="Calibri" w:cs="Calibri"/>
+        </w:rPr>
+        <w:t> </w:t>
+      </w:r>
+    </w:p>
+    <w:p>
+      <w:r>
+        <w:rPr>
+          <w:rStyle w:val="normaltextrun"/>
+          <w:rFonts w:ascii="Calibri" w:hAnsi="Calibri" w:cs="Calibri"/>
+        </w:rPr>
+        <w:t xml:space="preserve">-&gt;qualitative </w:t>
+      </w:r>
+      <w:proofErr w:type="spellStart"/>
+      <w:r>
+        <w:rPr>
+          <w:rStyle w:val="normaltextrun"/>
+          <w:rFonts w:ascii="Calibri" w:hAnsi="Calibri" w:cs="Calibri"/>
+        </w:rPr>
+        <w:t>ergebnisse</w:t>
+      </w:r>
+      <w:proofErr w:type="spellEnd"/>
+      <w:r>
+        <w:rPr>
+          <w:rStyle w:val="normaltextrun"/>
+          <w:rFonts w:ascii="Calibri" w:hAnsi="Calibri" w:cs="Calibri"/>
+        </w:rPr>
+        <w:t xml:space="preserve">(wie viele </w:t>
+      </w:r>
+      <w:proofErr w:type="spellStart"/>
+      <w:r>
+        <w:rPr>
+          <w:rStyle w:val="normaltextrun"/>
+          <w:rFonts w:ascii="Calibri" w:hAnsi="Calibri" w:cs="Calibri"/>
+        </w:rPr>
+        <w:t>menschen</w:t>
+      </w:r>
+      <w:proofErr w:type="spellEnd"/>
+      <w:r>
+        <w:rPr>
+          <w:rStyle w:val="normaltextrun"/>
+          <w:rFonts w:ascii="Calibri" w:hAnsi="Calibri" w:cs="Calibri"/>
+        </w:rPr>
+        <w:t xml:space="preserve"> werden eingestellt im </w:t>
+      </w:r>
+      <w:proofErr w:type="spellStart"/>
+      <w:r>
+        <w:rPr>
+          <w:rStyle w:val="normaltextrun"/>
+          <w:rFonts w:ascii="Calibri" w:hAnsi="Calibri" w:cs="Calibri"/>
+        </w:rPr>
+        <w:t>vergleich</w:t>
+      </w:r>
+      <w:proofErr w:type="spellEnd"/>
+      <w:r>
+        <w:rPr>
+          <w:rStyle w:val="normaltextrun"/>
+          <w:rFonts w:ascii="Calibri" w:hAnsi="Calibri" w:cs="Calibri"/>
+        </w:rPr>
+        <w:t xml:space="preserve"> zu abgelehnten </w:t>
+      </w:r>
+      <w:proofErr w:type="spellStart"/>
+      <w:r>
+        <w:rPr>
+          <w:rStyle w:val="normaltextrun"/>
+          <w:rFonts w:ascii="Calibri" w:hAnsi="Calibri" w:cs="Calibri"/>
+        </w:rPr>
+        <w:t>kandidaten</w:t>
+      </w:r>
+      <w:proofErr w:type="spellEnd"/>
+      <w:r>
+        <w:rPr>
+          <w:rStyle w:val="normaltextrun"/>
+          <w:rFonts w:ascii="Calibri" w:hAnsi="Calibri" w:cs="Calibri"/>
+        </w:rPr>
+        <w:t xml:space="preserve">, zu </w:t>
+      </w:r>
+      <w:proofErr w:type="spellStart"/>
+      <w:r>
+        <w:rPr>
+          <w:rStyle w:val="normaltextrun"/>
+          <w:rFonts w:ascii="Calibri" w:hAnsi="Calibri" w:cs="Calibri"/>
+        </w:rPr>
+        <w:t>ausschreibungen</w:t>
+      </w:r>
+      <w:proofErr w:type="spellEnd"/>
+      <w:r>
+        <w:rPr>
+          <w:rStyle w:val="normaltextrun"/>
+          <w:rFonts w:ascii="Calibri" w:hAnsi="Calibri" w:cs="Calibri"/>
+        </w:rPr>
+        <w:t>.)</w:t>
+      </w:r>
+      <w:r>
+        <w:rPr>
+          <w:rStyle w:val="eop"/>
+          <w:rFonts w:ascii="Calibri" w:hAnsi="Calibri" w:cs="Calibri"/>
+        </w:rPr>
+        <w:t> </w:t>
+      </w:r>
+    </w:p>
+    <w:p>
+      <w:r>
+        <w:rPr>
+          <w:rStyle w:val="normaltextrun"/>
+          <w:rFonts w:ascii="Calibri" w:hAnsi="Calibri" w:cs="Calibri"/>
+        </w:rPr>
+        <w:t xml:space="preserve">-&gt;frage besonders nach </w:t>
+      </w:r>
+      <w:proofErr w:type="spellStart"/>
+      <w:r>
+        <w:rPr>
+          <w:rStyle w:val="normaltextrun"/>
+          <w:rFonts w:ascii="Calibri" w:hAnsi="Calibri" w:cs="Calibri"/>
+        </w:rPr>
+        <w:t>kanal</w:t>
+      </w:r>
+      <w:proofErr w:type="spellEnd"/>
+      <w:r>
+        <w:rPr>
+          <w:rStyle w:val="normaltextrun"/>
+          <w:rFonts w:ascii="Calibri" w:hAnsi="Calibri" w:cs="Calibri"/>
+        </w:rPr>
+        <w:t xml:space="preserve"> weil diese </w:t>
+      </w:r>
+      <w:proofErr w:type="spellStart"/>
+      <w:r>
+        <w:rPr>
+          <w:rStyle w:val="normaltextrun"/>
+          <w:rFonts w:ascii="Calibri" w:hAnsi="Calibri" w:cs="Calibri"/>
+        </w:rPr>
+        <w:t>ausschreibungen</w:t>
+      </w:r>
+      <w:proofErr w:type="spellEnd"/>
+      <w:r>
+        <w:rPr>
+          <w:rStyle w:val="normaltextrun"/>
+          <w:rFonts w:ascii="Calibri" w:hAnsi="Calibri" w:cs="Calibri"/>
+        </w:rPr>
+        <w:t xml:space="preserve"> </w:t>
+      </w:r>
+      <w:proofErr w:type="spellStart"/>
+      <w:r>
+        <w:rPr>
+          <w:rStyle w:val="normaltextrun"/>
+          <w:rFonts w:ascii="Calibri" w:hAnsi="Calibri" w:cs="Calibri"/>
+        </w:rPr>
+        <w:t>geld</w:t>
+      </w:r>
+      <w:proofErr w:type="spellEnd"/>
+      <w:r>
+        <w:rPr>
+          <w:rStyle w:val="normaltextrun"/>
+          <w:rFonts w:ascii="Calibri" w:hAnsi="Calibri" w:cs="Calibri"/>
+        </w:rPr>
+        <w:t xml:space="preserve"> kosten.</w:t>
+      </w:r>
+      <w:r>
+        <w:rPr>
+          <w:rStyle w:val="eop"/>
+          <w:rFonts w:ascii="Calibri" w:hAnsi="Calibri" w:cs="Calibri"/>
+        </w:rPr>
+        <w:t> </w:t>
+      </w:r>
+    </w:p>
+    <w:p>
+      <w:r>
+        <w:rPr>
+          <w:rStyle w:val="normaltextrun"/>
+          <w:rFonts w:ascii="Calibri" w:hAnsi="Calibri" w:cs="Calibri"/>
+        </w:rPr>
+        <w:t>-&gt;</w:t>
+      </w:r>
+      <w:proofErr w:type="spellStart"/>
+      <w:r>
+        <w:rPr>
+          <w:rStyle w:val="normaltextrun"/>
+          <w:rFonts w:ascii="Calibri" w:hAnsi="Calibri" w:cs="Calibri"/>
+        </w:rPr>
+        <w:t>problem</w:t>
+      </w:r>
+      <w:proofErr w:type="spellEnd"/>
+      <w:r>
+        <w:rPr>
+          <w:rStyle w:val="normaltextrun"/>
+          <w:rFonts w:ascii="Calibri" w:hAnsi="Calibri" w:cs="Calibri"/>
+        </w:rPr>
+        <w:t xml:space="preserve">: </w:t>
+      </w:r>
+      <w:proofErr w:type="spellStart"/>
+      <w:r>
+        <w:rPr>
+          <w:rStyle w:val="normaltextrun"/>
+          <w:rFonts w:ascii="Calibri" w:hAnsi="Calibri" w:cs="Calibri"/>
+        </w:rPr>
+        <w:t>dm</w:t>
+      </w:r>
+      <w:proofErr w:type="spellEnd"/>
+      <w:r>
+        <w:rPr>
+          <w:rStyle w:val="normaltextrun"/>
+          <w:rFonts w:ascii="Calibri" w:hAnsi="Calibri" w:cs="Calibri"/>
+        </w:rPr>
+        <w:t xml:space="preserve"> hat verteiltes </w:t>
+      </w:r>
+      <w:proofErr w:type="spellStart"/>
+      <w:r>
+        <w:rPr>
+          <w:rStyle w:val="normaltextrun"/>
+          <w:rFonts w:ascii="Calibri" w:hAnsi="Calibri" w:cs="Calibri"/>
+        </w:rPr>
+        <w:t>recruiting</w:t>
+      </w:r>
+      <w:proofErr w:type="spellEnd"/>
+      <w:r>
+        <w:rPr>
+          <w:rStyle w:val="normaltextrun"/>
+          <w:rFonts w:ascii="Calibri" w:hAnsi="Calibri" w:cs="Calibri"/>
+        </w:rPr>
+        <w:t xml:space="preserve"> </w:t>
+      </w:r>
+      <w:proofErr w:type="spellStart"/>
+      <w:r>
+        <w:rPr>
+          <w:rStyle w:val="normaltextrun"/>
+          <w:rFonts w:ascii="Calibri" w:hAnsi="Calibri" w:cs="Calibri"/>
+        </w:rPr>
+        <w:t>system</w:t>
+      </w:r>
+      <w:proofErr w:type="spellEnd"/>
+      <w:r>
+        <w:rPr>
+          <w:rStyle w:val="normaltextrun"/>
+          <w:rFonts w:ascii="Calibri" w:hAnsi="Calibri" w:cs="Calibri"/>
+        </w:rPr>
+        <w:t xml:space="preserve">, einmal in  SF und in </w:t>
+      </w:r>
+      <w:proofErr w:type="spellStart"/>
+      <w:r>
+        <w:rPr>
+          <w:rStyle w:val="normaltextrun"/>
+          <w:rFonts w:ascii="Calibri" w:hAnsi="Calibri" w:cs="Calibri"/>
+        </w:rPr>
+        <w:t>interviewUI</w:t>
+      </w:r>
+      <w:proofErr w:type="spellEnd"/>
+      <w:r>
+        <w:rPr>
+          <w:rStyle w:val="normaltextrun"/>
+          <w:rFonts w:ascii="Calibri" w:hAnsi="Calibri" w:cs="Calibri"/>
+        </w:rPr>
+        <w:t>.</w:t>
+      </w:r>
+      <w:r>
+        <w:rPr>
+          <w:rStyle w:val="eop"/>
+          <w:rFonts w:ascii="Calibri" w:hAnsi="Calibri" w:cs="Calibri"/>
+        </w:rPr>
+        <w:t> </w:t>
+      </w:r>
+    </w:p>
+    <w:p>
+      <w:r>
+        <w:rPr>
+          <w:rStyle w:val="normaltextrun"/>
+          <w:rFonts w:ascii="Calibri" w:hAnsi="Calibri" w:cs="Calibri"/>
+        </w:rPr>
+        <w:t xml:space="preserve">-&gt;wie viele </w:t>
+      </w:r>
+      <w:proofErr w:type="spellStart"/>
+      <w:r>
+        <w:rPr>
+          <w:rStyle w:val="normaltextrun"/>
+          <w:rFonts w:ascii="Calibri" w:hAnsi="Calibri" w:cs="Calibri"/>
+        </w:rPr>
+        <w:t>statuswechsel</w:t>
+      </w:r>
+      <w:proofErr w:type="spellEnd"/>
+      <w:r>
+        <w:rPr>
+          <w:rStyle w:val="normaltextrun"/>
+          <w:rFonts w:ascii="Calibri" w:hAnsi="Calibri" w:cs="Calibri"/>
+        </w:rPr>
+        <w:t xml:space="preserve"> gibt es dazwischen</w:t>
+      </w:r>
+      <w:r>
+        <w:rPr>
+          <w:rStyle w:val="eop"/>
+          <w:rFonts w:ascii="Calibri" w:hAnsi="Calibri" w:cs="Calibri"/>
+        </w:rPr>
+        <w:t> </w:t>
+      </w:r>
+    </w:p>
+    <w:p>
+      <w:r>
+        <w:rPr>
+          <w:rStyle w:val="normaltextrun"/>
+          <w:rFonts w:ascii="Calibri" w:hAnsi="Calibri" w:cs="Calibri"/>
+        </w:rPr>
+        <w:t xml:space="preserve">-&gt;zeit von </w:t>
+      </w:r>
+      <w:proofErr w:type="spellStart"/>
+      <w:r>
+        <w:rPr>
+          <w:rStyle w:val="normaltextrun"/>
+          <w:rFonts w:ascii="Calibri" w:hAnsi="Calibri" w:cs="Calibri"/>
+        </w:rPr>
+        <w:t>start</w:t>
+      </w:r>
+      <w:proofErr w:type="spellEnd"/>
+      <w:r>
+        <w:rPr>
+          <w:rStyle w:val="normaltextrun"/>
+          <w:rFonts w:ascii="Calibri" w:hAnsi="Calibri" w:cs="Calibri"/>
+        </w:rPr>
+        <w:t xml:space="preserve"> bis </w:t>
+      </w:r>
+      <w:proofErr w:type="spellStart"/>
+      <w:r>
+        <w:rPr>
+          <w:rStyle w:val="normaltextrun"/>
+          <w:rFonts w:ascii="Calibri" w:hAnsi="Calibri" w:cs="Calibri"/>
+        </w:rPr>
+        <w:t>ende</w:t>
+      </w:r>
+      <w:proofErr w:type="spellEnd"/>
+      <w:r>
+        <w:rPr>
+          <w:rStyle w:val="normaltextrun"/>
+          <w:rFonts w:ascii="Calibri" w:hAnsi="Calibri" w:cs="Calibri"/>
+        </w:rPr>
+        <w:t>.</w:t>
+      </w:r>
+      <w:r>
+        <w:rPr>
+          <w:rStyle w:val="eop"/>
+          <w:rFonts w:ascii="Calibri" w:hAnsi="Calibri" w:cs="Calibri"/>
+        </w:rPr>
+        <w:t> </w:t>
+      </w:r>
+    </w:p>
+    <w:p>
+      <w:r>
+        <w:rPr>
+          <w:rStyle w:val="normaltextrun"/>
+          <w:rFonts w:ascii="Calibri" w:hAnsi="Calibri" w:cs="Calibri"/>
+        </w:rPr>
+        <w:t xml:space="preserve">-&gt;wie viele </w:t>
+      </w:r>
+      <w:proofErr w:type="spellStart"/>
+      <w:r>
+        <w:rPr>
+          <w:rStyle w:val="normaltextrun"/>
+          <w:rFonts w:ascii="Calibri" w:hAnsi="Calibri" w:cs="Calibri"/>
+        </w:rPr>
+        <w:t>interviewtermine</w:t>
+      </w:r>
+      <w:proofErr w:type="spellEnd"/>
+      <w:r>
+        <w:rPr>
+          <w:rStyle w:val="normaltextrun"/>
+          <w:rFonts w:ascii="Calibri" w:hAnsi="Calibri" w:cs="Calibri"/>
+        </w:rPr>
+        <w:t xml:space="preserve"> gibt es in einer </w:t>
+      </w:r>
+      <w:proofErr w:type="spellStart"/>
+      <w:r>
+        <w:rPr>
+          <w:rStyle w:val="normaltextrun"/>
+          <w:rFonts w:ascii="Calibri" w:hAnsi="Calibri" w:cs="Calibri"/>
+        </w:rPr>
+        <w:t>bewerbung</w:t>
+      </w:r>
+      <w:proofErr w:type="spellEnd"/>
+      <w:r>
+        <w:rPr>
+          <w:rStyle w:val="normaltextrun"/>
+          <w:rFonts w:ascii="Calibri" w:hAnsi="Calibri" w:cs="Calibri"/>
+        </w:rPr>
+        <w:t>.</w:t>
+      </w:r>
+      <w:r>
+        <w:rPr>
+          <w:rStyle w:val="eop"/>
+          <w:rFonts w:ascii="Calibri" w:hAnsi="Calibri" w:cs="Calibri"/>
+        </w:rPr>
+        <w:t> </w:t>
+      </w:r>
+    </w:p>
+    <w:p>
+      <w:r>
+        <w:rPr>
+          <w:rStyle w:val="normaltextrun"/>
+          <w:rFonts w:ascii="Calibri" w:hAnsi="Calibri" w:cs="Calibri"/>
+        </w:rPr>
+        <w:t>-&gt;</w:t>
+      </w:r>
+      <w:proofErr w:type="spellStart"/>
+      <w:r>
+        <w:rPr>
+          <w:rStyle w:val="normaltextrun"/>
+          <w:rFonts w:ascii="Calibri" w:hAnsi="Calibri" w:cs="Calibri"/>
+        </w:rPr>
+        <w:t>aufteilung</w:t>
+      </w:r>
+      <w:proofErr w:type="spellEnd"/>
+      <w:r>
+        <w:rPr>
+          <w:rStyle w:val="normaltextrun"/>
+          <w:rFonts w:ascii="Calibri" w:hAnsi="Calibri" w:cs="Calibri"/>
+        </w:rPr>
+        <w:t xml:space="preserve"> in </w:t>
+      </w:r>
+      <w:proofErr w:type="spellStart"/>
+      <w:r>
+        <w:rPr>
+          <w:rStyle w:val="normaltextrun"/>
+          <w:rFonts w:ascii="Calibri" w:hAnsi="Calibri" w:cs="Calibri"/>
+        </w:rPr>
+        <w:t>bearbeitungszeit</w:t>
+      </w:r>
+      <w:proofErr w:type="spellEnd"/>
+      <w:r>
+        <w:rPr>
+          <w:rStyle w:val="normaltextrun"/>
+          <w:rFonts w:ascii="Calibri" w:hAnsi="Calibri" w:cs="Calibri"/>
+        </w:rPr>
+        <w:t>/</w:t>
+      </w:r>
+      <w:proofErr w:type="spellStart"/>
+      <w:r>
+        <w:rPr>
+          <w:rStyle w:val="normaltextrun"/>
+          <w:rFonts w:ascii="Calibri" w:hAnsi="Calibri" w:cs="Calibri"/>
+        </w:rPr>
+        <w:t>wartezeit</w:t>
+      </w:r>
+      <w:proofErr w:type="spellEnd"/>
+      <w:r>
+        <w:rPr>
+          <w:rStyle w:val="normaltextrun"/>
+          <w:rFonts w:ascii="Calibri" w:hAnsi="Calibri" w:cs="Calibri"/>
+        </w:rPr>
+        <w:t xml:space="preserve">(auf </w:t>
+      </w:r>
+      <w:proofErr w:type="spellStart"/>
+      <w:r>
+        <w:rPr>
+          <w:rStyle w:val="normaltextrun"/>
+          <w:rFonts w:ascii="Calibri" w:hAnsi="Calibri" w:cs="Calibri"/>
+        </w:rPr>
+        <w:t>bewerber</w:t>
+      </w:r>
+      <w:proofErr w:type="spellEnd"/>
+      <w:r>
+        <w:rPr>
+          <w:rStyle w:val="normaltextrun"/>
+          <w:rFonts w:ascii="Calibri" w:hAnsi="Calibri" w:cs="Calibri"/>
+        </w:rPr>
+        <w:t>)/</w:t>
+      </w:r>
+      <w:proofErr w:type="spellStart"/>
+      <w:r>
+        <w:rPr>
+          <w:rStyle w:val="normaltextrun"/>
+          <w:rFonts w:ascii="Calibri" w:hAnsi="Calibri" w:cs="Calibri"/>
+        </w:rPr>
+        <w:t>liegezeiten</w:t>
+      </w:r>
+      <w:proofErr w:type="spellEnd"/>
+      <w:r>
+        <w:rPr>
+          <w:rStyle w:val="normaltextrun"/>
+          <w:rFonts w:ascii="Calibri" w:hAnsi="Calibri" w:cs="Calibri"/>
+        </w:rPr>
+        <w:t>(weil sich keiner drum kümmert).</w:t>
+      </w:r>
+      <w:r>
+        <w:rPr>
+          <w:rStyle w:val="eop"/>
+          <w:rFonts w:ascii="Calibri" w:hAnsi="Calibri" w:cs="Calibri"/>
+        </w:rPr>
+        <w:t> </w:t>
+      </w:r>
+    </w:p>
+    <w:p>
+      <w:r>
+        <w:rPr>
+          <w:rStyle w:val="normaltextrun"/>
+          <w:rFonts w:ascii="Calibri" w:hAnsi="Calibri" w:cs="Calibri"/>
+        </w:rPr>
+        <w:t xml:space="preserve">-&gt;wenn z.B. </w:t>
+      </w:r>
+      <w:proofErr w:type="spellStart"/>
+      <w:r>
+        <w:rPr>
+          <w:rStyle w:val="normaltextrun"/>
+          <w:rFonts w:ascii="Calibri" w:hAnsi="Calibri" w:cs="Calibri"/>
+        </w:rPr>
+        <w:t>status</w:t>
+      </w:r>
+      <w:proofErr w:type="spellEnd"/>
+      <w:r>
+        <w:rPr>
+          <w:rStyle w:val="normaltextrun"/>
+          <w:rFonts w:ascii="Calibri" w:hAnsi="Calibri" w:cs="Calibri"/>
+        </w:rPr>
+        <w:t xml:space="preserve"> </w:t>
+      </w:r>
+      <w:proofErr w:type="spellStart"/>
+      <w:r>
+        <w:rPr>
+          <w:rStyle w:val="normaltextrun"/>
+          <w:rFonts w:ascii="Calibri" w:hAnsi="Calibri" w:cs="Calibri"/>
+        </w:rPr>
+        <w:t>termin</w:t>
+      </w:r>
+      <w:proofErr w:type="spellEnd"/>
+      <w:r>
+        <w:rPr>
+          <w:rStyle w:val="normaltextrun"/>
+          <w:rFonts w:ascii="Calibri" w:hAnsi="Calibri" w:cs="Calibri"/>
+        </w:rPr>
+        <w:t xml:space="preserve"> ist und der </w:t>
+      </w:r>
+      <w:proofErr w:type="spellStart"/>
+      <w:r>
+        <w:rPr>
+          <w:rStyle w:val="normaltextrun"/>
+          <w:rFonts w:ascii="Calibri" w:hAnsi="Calibri" w:cs="Calibri"/>
+        </w:rPr>
+        <w:t>termin</w:t>
+      </w:r>
+      <w:proofErr w:type="spellEnd"/>
+      <w:r>
+        <w:rPr>
+          <w:rStyle w:val="normaltextrun"/>
+          <w:rFonts w:ascii="Calibri" w:hAnsi="Calibri" w:cs="Calibri"/>
+        </w:rPr>
+        <w:t xml:space="preserve"> ist erst in 3 </w:t>
+      </w:r>
+      <w:proofErr w:type="spellStart"/>
+      <w:r>
+        <w:rPr>
+          <w:rStyle w:val="normaltextrun"/>
+          <w:rFonts w:ascii="Calibri" w:hAnsi="Calibri" w:cs="Calibri"/>
+        </w:rPr>
+        <w:t>wochen</w:t>
+      </w:r>
+      <w:proofErr w:type="spellEnd"/>
+      <w:r>
+        <w:rPr>
+          <w:rStyle w:val="normaltextrun"/>
+          <w:rFonts w:ascii="Calibri" w:hAnsi="Calibri" w:cs="Calibri"/>
+        </w:rPr>
+        <w:t xml:space="preserve"> muss das ausgerechnet werden.</w:t>
+      </w:r>
+      <w:r>
+        <w:rPr>
+          <w:rStyle w:val="eop"/>
+          <w:rFonts w:ascii="Calibri" w:hAnsi="Calibri" w:cs="Calibri"/>
+        </w:rPr>
+        <w:t> </w:t>
+      </w:r>
+    </w:p>
+    <w:p>
+      <w:r>
+        <w:rPr>
+          <w:rStyle w:val="normaltextrun"/>
+          <w:rFonts w:ascii="Calibri" w:hAnsi="Calibri" w:cs="Calibri"/>
+        </w:rPr>
+        <w:t xml:space="preserve">-&gt;wie lange liegen die </w:t>
+      </w:r>
+      <w:proofErr w:type="spellStart"/>
+      <w:r>
+        <w:rPr>
+          <w:rStyle w:val="normaltextrun"/>
+          <w:rFonts w:ascii="Calibri" w:hAnsi="Calibri" w:cs="Calibri"/>
+        </w:rPr>
+        <w:t>interviewtermine</w:t>
+      </w:r>
+      <w:proofErr w:type="spellEnd"/>
+      <w:r>
+        <w:rPr>
+          <w:rStyle w:val="normaltextrun"/>
+          <w:rFonts w:ascii="Calibri" w:hAnsi="Calibri" w:cs="Calibri"/>
+        </w:rPr>
+        <w:t xml:space="preserve"> zeitlich auseinander.</w:t>
+      </w:r>
+      <w:r>
+        <w:rPr>
+          <w:rStyle w:val="eop"/>
+          <w:rFonts w:ascii="Calibri" w:hAnsi="Calibri" w:cs="Calibri"/>
+        </w:rPr>
+        <w:t> </w:t>
+      </w:r>
+    </w:p>
+    <w:p>
+      <w:r>
+        <w:rPr>
+          <w:rStyle w:val="normaltextrun"/>
+          <w:rFonts w:ascii="Calibri" w:hAnsi="Calibri" w:cs="Calibri"/>
+        </w:rPr>
+        <w:t xml:space="preserve">Beim dem absagen </w:t>
+      </w:r>
+      <w:proofErr w:type="spellStart"/>
+      <w:r>
+        <w:rPr>
+          <w:rStyle w:val="normaltextrun"/>
+          <w:rFonts w:ascii="Calibri" w:hAnsi="Calibri" w:cs="Calibri"/>
+        </w:rPr>
+        <w:t>status</w:t>
+      </w:r>
+      <w:proofErr w:type="spellEnd"/>
+      <w:r>
+        <w:rPr>
+          <w:rStyle w:val="normaltextrun"/>
+          <w:rFonts w:ascii="Calibri" w:hAnsi="Calibri" w:cs="Calibri"/>
+        </w:rPr>
+        <w:t>:</w:t>
+      </w:r>
+      <w:r>
+        <w:rPr>
+          <w:rStyle w:val="eop"/>
+          <w:rFonts w:ascii="Calibri" w:hAnsi="Calibri" w:cs="Calibri"/>
+        </w:rPr>
+        <w:t> </w:t>
+      </w:r>
+    </w:p>
+    <w:p>
+      <w:r>
+        <w:rPr>
+          <w:rStyle w:val="normaltextrun"/>
+          <w:rFonts w:ascii="Calibri" w:hAnsi="Calibri" w:cs="Calibri"/>
+        </w:rPr>
+        <w:t xml:space="preserve">Wenn der </w:t>
+      </w:r>
+      <w:proofErr w:type="spellStart"/>
+      <w:r>
+        <w:rPr>
+          <w:rStyle w:val="normaltextrun"/>
+          <w:rFonts w:ascii="Calibri" w:hAnsi="Calibri" w:cs="Calibri"/>
+        </w:rPr>
+        <w:t>bewerber</w:t>
+      </w:r>
+      <w:proofErr w:type="spellEnd"/>
+      <w:r>
+        <w:rPr>
+          <w:rStyle w:val="normaltextrun"/>
+          <w:rFonts w:ascii="Calibri" w:hAnsi="Calibri" w:cs="Calibri"/>
+        </w:rPr>
+        <w:t xml:space="preserve"> seine </w:t>
+      </w:r>
+      <w:proofErr w:type="spellStart"/>
+      <w:r>
+        <w:rPr>
+          <w:rStyle w:val="normaltextrun"/>
+          <w:rFonts w:ascii="Calibri" w:hAnsi="Calibri" w:cs="Calibri"/>
+        </w:rPr>
+        <w:t>bewerbung</w:t>
+      </w:r>
+      <w:proofErr w:type="spellEnd"/>
+      <w:r>
+        <w:rPr>
+          <w:rStyle w:val="normaltextrun"/>
+          <w:rFonts w:ascii="Calibri" w:hAnsi="Calibri" w:cs="Calibri"/>
+        </w:rPr>
+        <w:t xml:space="preserve"> zurückzieht schauen ob es mit der </w:t>
+      </w:r>
+      <w:proofErr w:type="spellStart"/>
+      <w:r>
+        <w:rPr>
+          <w:rStyle w:val="normaltextrun"/>
+          <w:rFonts w:ascii="Calibri" w:hAnsi="Calibri" w:cs="Calibri"/>
+        </w:rPr>
+        <w:t>bewerbungszeit</w:t>
+      </w:r>
+      <w:proofErr w:type="spellEnd"/>
+      <w:r>
+        <w:rPr>
+          <w:rStyle w:val="normaltextrun"/>
+          <w:rFonts w:ascii="Calibri" w:hAnsi="Calibri" w:cs="Calibri"/>
+        </w:rPr>
+        <w:t xml:space="preserve"> zusammenhängt.</w:t>
+      </w:r>
+      <w:r>
+        <w:rPr>
+          <w:rStyle w:val="eop"/>
+          <w:rFonts w:ascii="Calibri" w:hAnsi="Calibri" w:cs="Calibri"/>
+        </w:rPr>
+        <w:t> </w:t>
+      </w:r>
+    </w:p>
+    <w:p>
+      <w:r>
+        <w:rPr>
+          <w:rStyle w:val="normaltextrun"/>
+          <w:rFonts w:ascii="Calibri" w:hAnsi="Calibri" w:cs="Calibri"/>
+        </w:rPr>
+        <w:t xml:space="preserve">Abgelehnt bei </w:t>
+      </w:r>
+      <w:proofErr w:type="spellStart"/>
+      <w:r>
+        <w:rPr>
+          <w:rStyle w:val="normaltextrun"/>
+          <w:rFonts w:ascii="Calibri" w:hAnsi="Calibri" w:cs="Calibri"/>
+        </w:rPr>
+        <w:t>vorauswahl</w:t>
+      </w:r>
+      <w:proofErr w:type="spellEnd"/>
+      <w:r>
+        <w:rPr>
+          <w:rStyle w:val="normaltextrun"/>
+          <w:rFonts w:ascii="Calibri" w:hAnsi="Calibri" w:cs="Calibri"/>
+        </w:rPr>
+        <w:t xml:space="preserve">, abgelehnt nach </w:t>
+      </w:r>
+      <w:proofErr w:type="spellStart"/>
+      <w:r>
+        <w:rPr>
+          <w:rStyle w:val="normaltextrun"/>
+          <w:rFonts w:ascii="Calibri" w:hAnsi="Calibri" w:cs="Calibri"/>
+        </w:rPr>
+        <w:t>ersteinsicht</w:t>
+      </w:r>
+      <w:proofErr w:type="spellEnd"/>
+      <w:r>
+        <w:rPr>
+          <w:rStyle w:val="normaltextrun"/>
+          <w:rFonts w:ascii="Calibri" w:hAnsi="Calibri" w:cs="Calibri"/>
+        </w:rPr>
+        <w:t xml:space="preserve">: ob es eine </w:t>
+      </w:r>
+      <w:proofErr w:type="spellStart"/>
+      <w:r>
+        <w:rPr>
+          <w:rStyle w:val="normaltextrun"/>
+          <w:rFonts w:ascii="Calibri" w:hAnsi="Calibri" w:cs="Calibri"/>
+        </w:rPr>
+        <w:t>verknüpfung</w:t>
+      </w:r>
+      <w:proofErr w:type="spellEnd"/>
+      <w:r>
+        <w:rPr>
+          <w:rStyle w:val="normaltextrun"/>
+          <w:rFonts w:ascii="Calibri" w:hAnsi="Calibri" w:cs="Calibri"/>
+        </w:rPr>
+        <w:t xml:space="preserve"> zu der </w:t>
+      </w:r>
+      <w:proofErr w:type="spellStart"/>
+      <w:r>
+        <w:rPr>
+          <w:rStyle w:val="normaltextrun"/>
+          <w:rFonts w:ascii="Calibri" w:hAnsi="Calibri" w:cs="Calibri"/>
+        </w:rPr>
+        <w:t>gesamtanzahl</w:t>
+      </w:r>
+      <w:proofErr w:type="spellEnd"/>
+      <w:r>
+        <w:rPr>
+          <w:rStyle w:val="normaltextrun"/>
+          <w:rFonts w:ascii="Calibri" w:hAnsi="Calibri" w:cs="Calibri"/>
+        </w:rPr>
+        <w:t xml:space="preserve"> der </w:t>
+      </w:r>
+      <w:proofErr w:type="spellStart"/>
+      <w:r>
+        <w:rPr>
+          <w:rStyle w:val="normaltextrun"/>
+          <w:rFonts w:ascii="Calibri" w:hAnsi="Calibri" w:cs="Calibri"/>
+        </w:rPr>
+        <w:t>bewerbungen</w:t>
+      </w:r>
+      <w:proofErr w:type="spellEnd"/>
+      <w:r>
+        <w:rPr>
+          <w:rStyle w:val="normaltextrun"/>
+          <w:rFonts w:ascii="Calibri" w:hAnsi="Calibri" w:cs="Calibri"/>
+        </w:rPr>
+        <w:t xml:space="preserve"> auf einen </w:t>
+      </w:r>
+      <w:proofErr w:type="spellStart"/>
+      <w:r>
+        <w:rPr>
+          <w:rStyle w:val="normaltextrun"/>
+          <w:rFonts w:ascii="Calibri" w:hAnsi="Calibri" w:cs="Calibri"/>
+        </w:rPr>
+        <w:t>suchauftrag</w:t>
+      </w:r>
+      <w:proofErr w:type="spellEnd"/>
+      <w:r>
+        <w:rPr>
+          <w:rStyle w:val="normaltextrun"/>
+          <w:rFonts w:ascii="Calibri" w:hAnsi="Calibri" w:cs="Calibri"/>
+        </w:rPr>
+        <w:t xml:space="preserve">. Das </w:t>
+      </w:r>
+      <w:proofErr w:type="spellStart"/>
+      <w:r>
+        <w:rPr>
+          <w:rStyle w:val="normaltextrun"/>
+          <w:rFonts w:ascii="Calibri" w:hAnsi="Calibri" w:cs="Calibri"/>
+        </w:rPr>
+        <w:t>verhältnis</w:t>
+      </w:r>
+      <w:proofErr w:type="spellEnd"/>
+      <w:r>
+        <w:rPr>
+          <w:rStyle w:val="normaltextrun"/>
+          <w:rFonts w:ascii="Calibri" w:hAnsi="Calibri" w:cs="Calibri"/>
+        </w:rPr>
+        <w:t xml:space="preserve"> aller „abgesagt“ </w:t>
+      </w:r>
+      <w:proofErr w:type="spellStart"/>
+      <w:r>
+        <w:rPr>
+          <w:rStyle w:val="normaltextrun"/>
+          <w:rFonts w:ascii="Calibri" w:hAnsi="Calibri" w:cs="Calibri"/>
+        </w:rPr>
+        <w:t>statuse</w:t>
+      </w:r>
+      <w:proofErr w:type="spellEnd"/>
+      <w:r>
+        <w:rPr>
+          <w:rStyle w:val="normaltextrun"/>
+          <w:rFonts w:ascii="Calibri" w:hAnsi="Calibri" w:cs="Calibri"/>
+        </w:rPr>
+        <w:t xml:space="preserve"> auf einen bestimmten </w:t>
+      </w:r>
+      <w:proofErr w:type="spellStart"/>
+      <w:r>
+        <w:rPr>
+          <w:rStyle w:val="normaltextrun"/>
+          <w:rFonts w:ascii="Calibri" w:hAnsi="Calibri" w:cs="Calibri"/>
+        </w:rPr>
+        <w:t>job</w:t>
+      </w:r>
+      <w:proofErr w:type="spellEnd"/>
+      <w:r>
+        <w:rPr>
+          <w:rStyle w:val="normaltextrun"/>
+          <w:rFonts w:ascii="Calibri" w:hAnsi="Calibri" w:cs="Calibri"/>
+        </w:rPr>
+        <w:t xml:space="preserve"> (</w:t>
+      </w:r>
+      <w:proofErr w:type="spellStart"/>
+      <w:r>
+        <w:rPr>
+          <w:rStyle w:val="normaltextrun"/>
+          <w:rFonts w:ascii="Calibri" w:hAnsi="Calibri" w:cs="Calibri"/>
+        </w:rPr>
+        <w:t>z.b.</w:t>
+      </w:r>
+      <w:proofErr w:type="spellEnd"/>
+      <w:r>
+        <w:rPr>
+          <w:rStyle w:val="normaltextrun"/>
+          <w:rFonts w:ascii="Calibri" w:hAnsi="Calibri" w:cs="Calibri"/>
+        </w:rPr>
+        <w:t xml:space="preserve"> </w:t>
+      </w:r>
+      <w:proofErr w:type="spellStart"/>
+      <w:r>
+        <w:rPr>
+          <w:rStyle w:val="normaltextrun"/>
+          <w:rFonts w:ascii="Calibri" w:hAnsi="Calibri" w:cs="Calibri"/>
+        </w:rPr>
+        <w:t>filialleiter</w:t>
+      </w:r>
+      <w:proofErr w:type="spellEnd"/>
+      <w:r>
+        <w:rPr>
+          <w:rStyle w:val="normaltextrun"/>
+          <w:rFonts w:ascii="Calibri" w:hAnsi="Calibri" w:cs="Calibri"/>
+        </w:rPr>
+        <w:t xml:space="preserve">) und wieviel </w:t>
+      </w:r>
+      <w:proofErr w:type="spellStart"/>
+      <w:r>
+        <w:rPr>
+          <w:rStyle w:val="normaltextrun"/>
+          <w:rFonts w:ascii="Calibri" w:hAnsi="Calibri" w:cs="Calibri"/>
+        </w:rPr>
+        <w:t>prozent</w:t>
+      </w:r>
+      <w:proofErr w:type="spellEnd"/>
+      <w:r>
+        <w:rPr>
+          <w:rStyle w:val="normaltextrun"/>
+          <w:rFonts w:ascii="Calibri" w:hAnsi="Calibri" w:cs="Calibri"/>
+        </w:rPr>
+        <w:t xml:space="preserve"> wurden eingestellt. Einmal quer durch </w:t>
+      </w:r>
+      <w:proofErr w:type="spellStart"/>
+      <w:r>
+        <w:rPr>
+          <w:rStyle w:val="normaltextrun"/>
+          <w:rFonts w:ascii="Calibri" w:hAnsi="Calibri" w:cs="Calibri"/>
+        </w:rPr>
+        <w:t>deutschland</w:t>
+      </w:r>
+      <w:proofErr w:type="spellEnd"/>
+      <w:r>
+        <w:rPr>
+          <w:rStyle w:val="normaltextrun"/>
+          <w:rFonts w:ascii="Calibri" w:hAnsi="Calibri" w:cs="Calibri"/>
+        </w:rPr>
+        <w:t>. Bezogen auf eine jobgruppe immer nur.</w:t>
+      </w:r>
+      <w:r>
+        <w:rPr>
+          <w:rStyle w:val="eop"/>
+          <w:rFonts w:ascii="Calibri" w:hAnsi="Calibri" w:cs="Calibri"/>
+        </w:rPr>
+        <w:t> </w:t>
+      </w:r>
+    </w:p>
+    <w:p>
+      <w:r>
+        <w:rPr>
+          <w:rStyle w:val="normaltextrun"/>
+          <w:rFonts w:ascii="Calibri" w:hAnsi="Calibri" w:cs="Calibri"/>
+        </w:rPr>
+        <w:t xml:space="preserve">Wie viele </w:t>
+      </w:r>
+      <w:proofErr w:type="spellStart"/>
+      <w:r>
+        <w:rPr>
+          <w:rStyle w:val="normaltextrun"/>
+          <w:rFonts w:ascii="Calibri" w:hAnsi="Calibri" w:cs="Calibri"/>
+        </w:rPr>
+        <w:t>gespräche</w:t>
+      </w:r>
+      <w:proofErr w:type="spellEnd"/>
+      <w:r>
+        <w:rPr>
+          <w:rStyle w:val="normaltextrun"/>
+          <w:rFonts w:ascii="Calibri" w:hAnsi="Calibri" w:cs="Calibri"/>
+        </w:rPr>
+        <w:t xml:space="preserve"> haben stattgefunden bis der </w:t>
+      </w:r>
+      <w:proofErr w:type="spellStart"/>
+      <w:r>
+        <w:rPr>
+          <w:rStyle w:val="normaltextrun"/>
+          <w:rFonts w:ascii="Calibri" w:hAnsi="Calibri" w:cs="Calibri"/>
+        </w:rPr>
+        <w:t>auswahlprozess</w:t>
+      </w:r>
+      <w:proofErr w:type="spellEnd"/>
+      <w:r>
+        <w:rPr>
+          <w:rStyle w:val="normaltextrun"/>
+          <w:rFonts w:ascii="Calibri" w:hAnsi="Calibri" w:cs="Calibri"/>
+        </w:rPr>
+        <w:t xml:space="preserve"> </w:t>
+      </w:r>
+      <w:proofErr w:type="spellStart"/>
+      <w:r>
+        <w:rPr>
+          <w:rStyle w:val="normaltextrun"/>
+          <w:rFonts w:ascii="Calibri" w:hAnsi="Calibri" w:cs="Calibri"/>
+        </w:rPr>
+        <w:t>abgegebochen</w:t>
+      </w:r>
+      <w:proofErr w:type="spellEnd"/>
+      <w:r>
+        <w:rPr>
+          <w:rStyle w:val="normaltextrun"/>
+          <w:rFonts w:ascii="Calibri" w:hAnsi="Calibri" w:cs="Calibri"/>
+        </w:rPr>
+        <w:t xml:space="preserve"> wurde. Muss deswegen was am </w:t>
+      </w:r>
+      <w:proofErr w:type="spellStart"/>
+      <w:r>
+        <w:rPr>
+          <w:rStyle w:val="normaltextrun"/>
+          <w:rFonts w:ascii="Calibri" w:hAnsi="Calibri" w:cs="Calibri"/>
+        </w:rPr>
+        <w:t>bewerbungsprozess</w:t>
+      </w:r>
+      <w:proofErr w:type="spellEnd"/>
+      <w:r>
+        <w:rPr>
+          <w:rStyle w:val="normaltextrun"/>
+          <w:rFonts w:ascii="Calibri" w:hAnsi="Calibri" w:cs="Calibri"/>
+        </w:rPr>
+        <w:t xml:space="preserve"> geändert werden?</w:t>
+      </w:r>
+      <w:r>
+        <w:rPr>
+          <w:rStyle w:val="eop"/>
+          <w:rFonts w:ascii="Calibri" w:hAnsi="Calibri" w:cs="Calibri"/>
+        </w:rPr>
+        <w:t> </w:t>
+      </w:r>
+    </w:p>
+    <w:p>
+      <w:r>
+        <w:rPr>
+          <w:rStyle w:val="normaltextrun"/>
+          <w:rFonts w:ascii="Calibri" w:hAnsi="Calibri" w:cs="Calibri"/>
+        </w:rPr>
+        <w:t xml:space="preserve">Differenzierung von internen zu externen </w:t>
+      </w:r>
+      <w:proofErr w:type="spellStart"/>
+      <w:r>
+        <w:rPr>
+          <w:rStyle w:val="normaltextrun"/>
+          <w:rFonts w:ascii="Calibri" w:hAnsi="Calibri" w:cs="Calibri"/>
+        </w:rPr>
+        <w:t>bewerbungen</w:t>
+      </w:r>
+      <w:proofErr w:type="spellEnd"/>
+      <w:r>
+        <w:rPr>
+          <w:rStyle w:val="normaltextrun"/>
+          <w:rFonts w:ascii="Calibri" w:hAnsi="Calibri" w:cs="Calibri"/>
+        </w:rPr>
+        <w:t>.</w:t>
+      </w:r>
+      <w:r>
+        <w:rPr>
+          <w:rStyle w:val="eop"/>
+          <w:rFonts w:ascii="Calibri" w:hAnsi="Calibri" w:cs="Calibri"/>
+        </w:rPr>
+        <w:t> </w:t>
+      </w:r>
+    </w:p>
+    <w:p>
+      <w:r>
+        <w:rPr>
+          <w:rStyle w:val="normaltextrun"/>
+          <w:rFonts w:ascii="Calibri" w:hAnsi="Calibri" w:cs="Calibri"/>
+        </w:rPr>
+        <w:t xml:space="preserve">Wunsche: jeden </w:t>
+      </w:r>
+      <w:proofErr w:type="spellStart"/>
+      <w:r>
+        <w:rPr>
+          <w:rStyle w:val="normaltextrun"/>
+          <w:rFonts w:ascii="Calibri" w:hAnsi="Calibri" w:cs="Calibri"/>
+        </w:rPr>
+        <w:t>tag</w:t>
+      </w:r>
+      <w:proofErr w:type="spellEnd"/>
+      <w:r>
+        <w:rPr>
+          <w:rStyle w:val="normaltextrun"/>
+          <w:rFonts w:ascii="Calibri" w:hAnsi="Calibri" w:cs="Calibri"/>
+        </w:rPr>
+        <w:t xml:space="preserve"> könnte eine neue frage sein und aus den </w:t>
+      </w:r>
+      <w:proofErr w:type="spellStart"/>
+      <w:r>
+        <w:rPr>
+          <w:rStyle w:val="normaltextrun"/>
+          <w:rFonts w:ascii="Calibri" w:hAnsi="Calibri" w:cs="Calibri"/>
+        </w:rPr>
+        <w:t>rohdaten</w:t>
+      </w:r>
+      <w:proofErr w:type="spellEnd"/>
+      <w:r>
+        <w:rPr>
+          <w:rStyle w:val="normaltextrun"/>
+          <w:rFonts w:ascii="Calibri" w:hAnsi="Calibri" w:cs="Calibri"/>
+        </w:rPr>
+        <w:t xml:space="preserve"> soll die </w:t>
+      </w:r>
+      <w:proofErr w:type="spellStart"/>
+      <w:r>
+        <w:rPr>
+          <w:rStyle w:val="normaltextrun"/>
+          <w:rFonts w:ascii="Calibri" w:hAnsi="Calibri" w:cs="Calibri"/>
+        </w:rPr>
+        <w:t>antwort</w:t>
+      </w:r>
+      <w:proofErr w:type="spellEnd"/>
+      <w:r>
+        <w:rPr>
+          <w:rStyle w:val="normaltextrun"/>
+          <w:rFonts w:ascii="Calibri" w:hAnsi="Calibri" w:cs="Calibri"/>
+        </w:rPr>
+        <w:t xml:space="preserve"> neu generiert werden können.</w:t>
+      </w:r>
+      <w:r>
+        <w:rPr>
+          <w:rStyle w:val="eop"/>
+          <w:rFonts w:ascii="Calibri" w:hAnsi="Calibri" w:cs="Calibri"/>
+        </w:rPr>
+        <w:t> </w:t>
+      </w:r>
+    </w:p>
+    <w:p>
+      <w:r>
+        <w:rPr>
+          <w:rStyle w:val="normaltextrun"/>
+          <w:rFonts w:ascii="Calibri" w:hAnsi="Calibri" w:cs="Calibri"/>
+        </w:rPr>
+        <w:t xml:space="preserve">Gehaltsanforderungen von </w:t>
+      </w:r>
+      <w:proofErr w:type="spellStart"/>
+      <w:r>
+        <w:rPr>
+          <w:rStyle w:val="normaltextrun"/>
+          <w:rFonts w:ascii="Calibri" w:hAnsi="Calibri" w:cs="Calibri"/>
+        </w:rPr>
+        <w:t>bewerbern</w:t>
+      </w:r>
+      <w:proofErr w:type="spellEnd"/>
+      <w:r>
+        <w:rPr>
+          <w:rStyle w:val="normaltextrun"/>
+          <w:rFonts w:ascii="Calibri" w:hAnsi="Calibri" w:cs="Calibri"/>
+        </w:rPr>
+        <w:t xml:space="preserve">: </w:t>
+      </w:r>
+      <w:proofErr w:type="spellStart"/>
+      <w:r>
+        <w:rPr>
+          <w:rStyle w:val="normaltextrun"/>
+          <w:rFonts w:ascii="Calibri" w:hAnsi="Calibri" w:cs="Calibri"/>
+        </w:rPr>
+        <w:t>z.b.</w:t>
+      </w:r>
+      <w:proofErr w:type="spellEnd"/>
+      <w:r>
+        <w:rPr>
+          <w:rStyle w:val="normaltextrun"/>
+          <w:rFonts w:ascii="Calibri" w:hAnsi="Calibri" w:cs="Calibri"/>
+        </w:rPr>
+        <w:t xml:space="preserve"> runtergefiltert auf </w:t>
+      </w:r>
+      <w:proofErr w:type="spellStart"/>
+      <w:r>
+        <w:rPr>
+          <w:rStyle w:val="normaltextrun"/>
+          <w:rFonts w:ascii="Calibri" w:hAnsi="Calibri" w:cs="Calibri"/>
+        </w:rPr>
+        <w:t>filialleiter</w:t>
+      </w:r>
+      <w:proofErr w:type="spellEnd"/>
+      <w:r>
+        <w:rPr>
+          <w:rStyle w:val="normaltextrun"/>
+          <w:rFonts w:ascii="Calibri" w:hAnsi="Calibri" w:cs="Calibri"/>
+        </w:rPr>
+        <w:t>: spanne der wunschgehälter anzeigen können.</w:t>
+      </w:r>
+      <w:r>
+        <w:rPr>
+          <w:rStyle w:val="eop"/>
+          <w:rFonts w:ascii="Calibri" w:hAnsi="Calibri" w:cs="Calibri"/>
+        </w:rPr>
+        <w:t> </w:t>
+      </w:r>
+    </w:p>
+    <w:p>
+      <w:pPr>
+        <w:rPr>
+          <w:rFonts w:cs="Times New Roman"/>
+          <w:sz w:val="24"/>
+          <w:szCs w:val="24"/>
+        </w:rPr>
+      </w:pPr>
+      <w:r>
+        <w:rPr>
+          <w:rStyle w:val="normaltextrun"/>
+          <w:rFonts w:ascii="Calibri" w:hAnsi="Calibri" w:cs="Calibri"/>
+        </w:rPr>
+        <w:t xml:space="preserve">Ausblick: wie viele von den </w:t>
+      </w:r>
+      <w:proofErr w:type="spellStart"/>
+      <w:r>
+        <w:rPr>
+          <w:rStyle w:val="normaltextrun"/>
+          <w:rFonts w:ascii="Calibri" w:hAnsi="Calibri" w:cs="Calibri"/>
+        </w:rPr>
+        <w:t>mitarbeitern</w:t>
+      </w:r>
+      <w:proofErr w:type="spellEnd"/>
+      <w:r>
+        <w:rPr>
+          <w:rStyle w:val="normaltextrun"/>
+          <w:rFonts w:ascii="Calibri" w:hAnsi="Calibri" w:cs="Calibri"/>
+        </w:rPr>
+        <w:t xml:space="preserve"> sind nach einem halben </w:t>
+      </w:r>
+      <w:proofErr w:type="spellStart"/>
+      <w:r>
+        <w:rPr>
+          <w:rStyle w:val="normaltextrun"/>
+          <w:rFonts w:ascii="Calibri" w:hAnsi="Calibri" w:cs="Calibri"/>
+        </w:rPr>
+        <w:t>jahr</w:t>
+      </w:r>
+      <w:proofErr w:type="spellEnd"/>
+      <w:r>
+        <w:rPr>
+          <w:rStyle w:val="normaltextrun"/>
+          <w:rFonts w:ascii="Calibri" w:hAnsi="Calibri" w:cs="Calibri"/>
+        </w:rPr>
+        <w:t xml:space="preserve"> noch da?</w:t>
+      </w:r>
+      <w:r>
+        <w:rPr>
+          <w:rStyle w:val="eop"/>
+          <w:rFonts w:ascii="Calibri" w:hAnsi="Calibri" w:cs="Calibri"/>
+        </w:rPr>
+        <w:t> </w:t>
+      </w:r>
+    </w:p>
+    <w:p>
+      <w:r>
+        <w:rPr>
+          <w:rStyle w:val="eop"/>
+          <w:rFonts w:ascii="Calibri" w:hAnsi="Calibri" w:cs="Calibri"/>
+        </w:rPr>
+        <w:t> </w:t>
+      </w:r>
+    </w:p>
+    <w:p>
+      <w:r>
+        <w:rPr>
+          <w:rStyle w:val="eop"/>
+          <w:rFonts w:ascii="Calibri" w:hAnsi="Calibri" w:cs="Calibri"/>
+        </w:rPr>
+        <w:t> </w:t>
+      </w:r>
+    </w:p>
+    <w:p>
+      <w:r>
+        <w:rPr>
+          <w:rStyle w:val="normaltextrun"/>
+          <w:rFonts w:ascii="Calibri" w:hAnsi="Calibri" w:cs="Calibri"/>
+        </w:rPr>
+        <w:t xml:space="preserve">Warum ist der unterschied der </w:t>
+      </w:r>
+      <w:proofErr w:type="spellStart"/>
+      <w:r>
+        <w:rPr>
+          <w:rStyle w:val="normaltextrun"/>
+          <w:rFonts w:ascii="Calibri" w:hAnsi="Calibri" w:cs="Calibri"/>
+        </w:rPr>
+        <w:t>anforderungen</w:t>
+      </w:r>
+      <w:proofErr w:type="spellEnd"/>
+      <w:r>
+        <w:rPr>
+          <w:rStyle w:val="normaltextrun"/>
+          <w:rFonts w:ascii="Calibri" w:hAnsi="Calibri" w:cs="Calibri"/>
+        </w:rPr>
+        <w:t xml:space="preserve"> zwischen unseren </w:t>
+      </w:r>
+      <w:proofErr w:type="spellStart"/>
+      <w:r>
+        <w:rPr>
+          <w:rStyle w:val="normaltextrun"/>
+          <w:rFonts w:ascii="Calibri" w:hAnsi="Calibri" w:cs="Calibri"/>
+        </w:rPr>
+        <w:t>kunden</w:t>
+      </w:r>
+      <w:proofErr w:type="spellEnd"/>
+      <w:r>
+        <w:rPr>
+          <w:rStyle w:val="normaltextrun"/>
+          <w:rFonts w:ascii="Calibri" w:hAnsi="Calibri" w:cs="Calibri"/>
+        </w:rPr>
+        <w:t xml:space="preserve"> unterschiedlich?</w:t>
+      </w:r>
+      <w:r>
+        <w:rPr>
+          <w:rStyle w:val="eop"/>
+          <w:rFonts w:ascii="Calibri" w:hAnsi="Calibri" w:cs="Calibri"/>
+        </w:rPr>
+        <w:t> </w:t>
+      </w:r>
+    </w:p>
+    <w:p>
+      <w:r>
+        <w:rPr>
+          <w:rStyle w:val="normaltextrun"/>
+          <w:rFonts w:ascii="Calibri" w:hAnsi="Calibri" w:cs="Calibri"/>
+        </w:rPr>
+        <w:lastRenderedPageBreak/>
+        <w:t xml:space="preserve">(mm hat die stellen aus den </w:t>
+      </w:r>
+      <w:proofErr w:type="spellStart"/>
+      <w:r>
+        <w:rPr>
+          <w:rStyle w:val="normaltextrun"/>
+          <w:rFonts w:ascii="Calibri" w:hAnsi="Calibri" w:cs="Calibri"/>
+        </w:rPr>
+        <w:t>mäkrten</w:t>
+      </w:r>
+      <w:proofErr w:type="spellEnd"/>
+      <w:r>
+        <w:rPr>
+          <w:rStyle w:val="normaltextrun"/>
+          <w:rFonts w:ascii="Calibri" w:hAnsi="Calibri" w:cs="Calibri"/>
+        </w:rPr>
+        <w:t xml:space="preserve"> nicht in </w:t>
+      </w:r>
+      <w:proofErr w:type="spellStart"/>
+      <w:r>
+        <w:rPr>
+          <w:rStyle w:val="normaltextrun"/>
+          <w:rFonts w:ascii="Calibri" w:hAnsi="Calibri" w:cs="Calibri"/>
+        </w:rPr>
+        <w:t>successfactors</w:t>
+      </w:r>
+      <w:proofErr w:type="spellEnd"/>
+      <w:r>
+        <w:rPr>
+          <w:rStyle w:val="normaltextrun"/>
+          <w:rFonts w:ascii="Calibri" w:hAnsi="Calibri" w:cs="Calibri"/>
+        </w:rPr>
+        <w:t xml:space="preserve"> aber in einem anderen ATS </w:t>
+      </w:r>
+      <w:proofErr w:type="spellStart"/>
+      <w:r>
+        <w:rPr>
+          <w:rStyle w:val="normaltextrun"/>
+          <w:rFonts w:ascii="Calibri" w:hAnsi="Calibri" w:cs="Calibri"/>
+        </w:rPr>
+        <w:t>system</w:t>
+      </w:r>
+      <w:proofErr w:type="spellEnd"/>
+      <w:r>
+        <w:rPr>
+          <w:rStyle w:val="normaltextrun"/>
+          <w:rFonts w:ascii="Calibri" w:hAnsi="Calibri" w:cs="Calibri"/>
+        </w:rPr>
+        <w:t>)</w:t>
+      </w:r>
+      <w:r>
+        <w:rPr>
+          <w:rStyle w:val="eop"/>
+          <w:rFonts w:ascii="Calibri" w:hAnsi="Calibri" w:cs="Calibri"/>
+        </w:rPr>
+        <w:t> </w:t>
+      </w:r>
+    </w:p>
+    <w:p>
+      <w:proofErr w:type="spellStart"/>
+      <w:r>
+        <w:rPr>
+          <w:rStyle w:val="normaltextrun"/>
+          <w:rFonts w:ascii="Calibri" w:hAnsi="Calibri" w:cs="Calibri"/>
+        </w:rPr>
+        <w:t>Kpmg</w:t>
+      </w:r>
+      <w:proofErr w:type="spellEnd"/>
+      <w:r>
+        <w:rPr>
+          <w:rStyle w:val="normaltextrun"/>
+          <w:rFonts w:ascii="Calibri" w:hAnsi="Calibri" w:cs="Calibri"/>
+        </w:rPr>
+        <w:t xml:space="preserve"> hat </w:t>
+      </w:r>
+      <w:proofErr w:type="spellStart"/>
+      <w:r>
+        <w:rPr>
+          <w:rStyle w:val="normaltextrun"/>
+          <w:rFonts w:ascii="Calibri" w:hAnsi="Calibri" w:cs="Calibri"/>
+        </w:rPr>
+        <w:t>z.b.</w:t>
+      </w:r>
+      <w:proofErr w:type="spellEnd"/>
+      <w:r>
+        <w:rPr>
+          <w:rStyle w:val="normaltextrun"/>
+          <w:rFonts w:ascii="Calibri" w:hAnsi="Calibri" w:cs="Calibri"/>
+        </w:rPr>
+        <w:t xml:space="preserve"> eine andere </w:t>
+      </w:r>
+      <w:proofErr w:type="spellStart"/>
+      <w:r>
+        <w:rPr>
+          <w:rStyle w:val="normaltextrun"/>
+          <w:rFonts w:ascii="Calibri" w:hAnsi="Calibri" w:cs="Calibri"/>
+        </w:rPr>
+        <w:t>anforderung</w:t>
+      </w:r>
+      <w:proofErr w:type="spellEnd"/>
+      <w:r>
+        <w:rPr>
+          <w:rStyle w:val="normaltextrun"/>
+          <w:rFonts w:ascii="Calibri" w:hAnsi="Calibri" w:cs="Calibri"/>
+        </w:rPr>
+        <w:t xml:space="preserve"> als </w:t>
+      </w:r>
+      <w:proofErr w:type="spellStart"/>
+      <w:r>
+        <w:rPr>
+          <w:rStyle w:val="normaltextrun"/>
+          <w:rFonts w:ascii="Calibri" w:hAnsi="Calibri" w:cs="Calibri"/>
+        </w:rPr>
+        <w:t>retailer</w:t>
+      </w:r>
+      <w:proofErr w:type="spellEnd"/>
+      <w:r>
+        <w:rPr>
+          <w:rStyle w:val="normaltextrun"/>
+          <w:rFonts w:ascii="Calibri" w:hAnsi="Calibri" w:cs="Calibri"/>
+        </w:rPr>
+        <w:t xml:space="preserve"> wie MMS oder DM.</w:t>
+      </w:r>
+      <w:r>
+        <w:rPr>
+          <w:rStyle w:val="eop"/>
+          <w:rFonts w:ascii="Calibri" w:hAnsi="Calibri" w:cs="Calibri"/>
+        </w:rPr>
+        <w:t> </w:t>
+      </w:r>
+    </w:p>
+    <w:p/>
+    <w:p>
+      <w:pPr>
+        <w:pStyle w:val="berschrift1"/>
+      </w:pPr>
+      <w:bookmarkStart w:id="3" w:name="_Toc151559283"/>
+      <w:r>
+        <w:t>Konzept</w:t>
+      </w:r>
+      <w:bookmarkEnd w:id="3"/>
+    </w:p>
+    <w:p>
+      <w:r>
+        <w:t xml:space="preserve">Das Dashboard </w:t>
+      </w:r>
+    </w:p>
+    <w:p>
+      <w:pPr>
+        <w:pStyle w:val="berschrift1"/>
+      </w:pPr>
+      <w:bookmarkStart w:id="4" w:name="_Toc151559284"/>
+      <w:r>
+        <w:t>Umsetzung</w:t>
+      </w:r>
+      <w:bookmarkEnd w:id="4"/>
     </w:p>
     <w:p>
       <w:pPr>
         <w:spacing w:line="360" w:lineRule="auto"/>
       </w:pPr>
       <w:r>
-        <w:t>Letzten Endes</w:t>
+        <w:t xml:space="preserve">Für das Backend wird </w:t>
+      </w:r>
+      <w:proofErr w:type="spellStart"/>
+      <w:r>
+        <w:t>Firebase</w:t>
+      </w:r>
+      <w:proofErr w:type="spellEnd"/>
+      <w:r>
+        <w:t xml:space="preserve"> benutzt</w:t>
+      </w:r>
+      <w:r>
+        <w:t>,</w:t>
+      </w:r>
+      <w:r>
+        <w:t xml:space="preserve"> ein</w:t>
+      </w:r>
+      <w:r>
+        <w:t>e</w:t>
+      </w:r>
+      <w:r>
+        <w:t xml:space="preserve"> von Google zur Verfügung gestellte</w:t>
       </w:r>
       <w:r>
         <w:t xml:space="preserve"> </w:t>
       </w:r>
       <w:r>
-        <w:t xml:space="preserve">soll </w:t>
-      </w:r>
-      <w:r>
-        <w:t xml:space="preserve">es noch möglich sein die Statistiken </w:t>
-      </w:r>
-      <w:r>
-        <w:t>aller Bewerbungen</w:t>
-      </w:r>
-      <w:r>
-        <w:t xml:space="preserve"> für alle Jobs zusammenzufassen</w:t>
+        <w:t>E</w:t>
+      </w:r>
+      <w:r>
+        <w:t>ntwicklungsplat</w:t>
+      </w:r>
+      <w:r>
+        <w:t>t</w:t>
+      </w:r>
+      <w:r>
+        <w:t>form</w:t>
       </w:r>
       <w:r>
         <w:t>.</w:t>
       </w:r>
       <w:r>
+        <w:t xml:space="preserve"> Über dies</w:t>
+      </w:r>
+      <w:r>
+        <w:t>e</w:t>
+      </w:r>
+      <w:r>
         <w:t xml:space="preserve"> </w:t>
       </w:r>
       <w:r>
-        <w:t>Auch hier sollen simple Mittelwerte angezeigt werden über einen definierten Zeitraum.</w:t>
+        <w:t>Plat</w:t>
+      </w:r>
+      <w:r>
+        <w:t>t</w:t>
+      </w:r>
+      <w:r>
+        <w:t xml:space="preserve">form </w:t>
+      </w:r>
+      <w:r>
+        <w:t xml:space="preserve">nutze ich </w:t>
+      </w:r>
+      <w:r>
+        <w:t xml:space="preserve">den Cloud </w:t>
+      </w:r>
+      <w:proofErr w:type="spellStart"/>
+      <w:r>
+        <w:t>Firestore</w:t>
+      </w:r>
+      <w:proofErr w:type="spellEnd"/>
+      <w:r>
+        <w:t>.</w:t>
       </w:r>
       <w:r>
         <w:t xml:space="preserve"> </w:t>
       </w:r>
-    </w:p>
-    <w:p>
-      <w:pPr>
-        <w:spacing w:line="360" w:lineRule="auto"/>
-      </w:pPr>
-      <w:r>
-        <w:t xml:space="preserve">Damit jeder </w:t>
-      </w:r>
-      <w:r>
-        <w:t>die Möglichkeit hat die Auswertungen sich visuell ansprechend ansehen zu können</w:t>
-      </w:r>
-      <w:r>
-        <w:t xml:space="preserve"> soll ein</w:t>
-      </w:r>
-      <w:r>
-        <w:t>e</w:t>
+      <w:r>
+        <w:t>Die</w:t>
+      </w:r>
+      <w:r>
+        <w:t>s</w:t>
+      </w:r>
+      <w:r>
+        <w:t xml:space="preserve"> ist eine</w:t>
       </w:r>
       <w:r>
         <w:t xml:space="preserve"> </w:t>
       </w:r>
       <w:r>
-        <w:t xml:space="preserve">Internetseite </w:t>
-      </w:r>
-      <w:r>
-        <w:t>existieren.</w:t>
-      </w:r>
-      <w:r>
-        <w:t xml:space="preserve"> </w:t>
-      </w:r>
-      <w:r>
-        <w:t xml:space="preserve">Beim Öffnen der Internetseite </w:t>
-      </w:r>
-      <w:r>
-        <w:t>werden aussagekräftige</w:t>
-      </w:r>
-      <w:r>
-        <w:t xml:space="preserve"> und einfache Statistiken, welche über alle Job Postings aggregiert</w:t>
-      </w:r>
-      <w:r>
-        <w:t xml:space="preserve"> sind</w:t>
-      </w:r>
-      <w:r>
-        <w:t>, angezeigt.</w:t>
-      </w:r>
-      <w:r>
-        <w:t xml:space="preserve"> </w:t>
-      </w:r>
-      <w:r>
-        <w:t xml:space="preserve">Zudem kann man durch das </w:t>
-      </w:r>
-      <w:r>
-        <w:t>S</w:t>
-      </w:r>
-      <w:r>
-        <w:t xml:space="preserve">elektieren einzelner Statistiken eine </w:t>
-      </w:r>
-      <w:r>
-        <w:t>detaillierte</w:t>
-      </w:r>
-      <w:r>
-        <w:t xml:space="preserve"> Ansicht anschauen.</w:t>
-      </w:r>
-      <w:r>
-        <w:t xml:space="preserve"> </w:t>
-      </w:r>
-      <w:r>
-        <w:t>Es soll möglich sei</w:t>
-      </w:r>
-      <w:r>
-        <w:t>n bei dieser Übersicht auf die Zusammenfassung eines einzelnen Jobs zu kommen.</w:t>
-      </w:r>
-      <w:r>
-        <w:t xml:space="preserve"> Von diesem Job aus kann man sich auch einzelne Daten anschauen.</w:t>
-      </w:r>
-      <w:r>
-        <w:t xml:space="preserve"> </w:t>
-      </w:r>
-    </w:p>
-    <w:p>
-      <w:pPr>
-        <w:spacing w:line="360" w:lineRule="auto"/>
-      </w:pPr>
-      <w:r>
-        <w:t xml:space="preserve">Die Oberfläche der Internetseite soll einfach zu verstehen </w:t>
-      </w:r>
-      <w:r>
-        <w:t xml:space="preserve">und einfach navigierbar </w:t>
-      </w:r>
-      <w:r>
-        <w:t>sein</w:t>
-      </w:r>
+        <w:t>NO-SQL</w:t>
+      </w:r>
+      <w:r>
+        <w:t xml:space="preserve"> Datenbank</w:t>
+      </w:r>
+      <w:r>
+        <w:t xml:space="preserve"> Vorteil ist das </w:t>
+      </w:r>
+      <w:r>
+        <w:t>E</w:t>
+      </w:r>
+      <w:r>
+        <w:t>inspeichern</w:t>
+      </w:r>
+      <w:r>
+        <w:t xml:space="preserve"> von </w:t>
+      </w:r>
+      <w:r>
+        <w:t>JSON</w:t>
+      </w:r>
+      <w:r>
+        <w:t>-</w:t>
+      </w:r>
+      <w:r>
+        <w:t>Daten jeglicher Form, es muss vorher keine Struktur definiert werden.</w:t>
+      </w:r>
+      <w:r>
+        <w:t xml:space="preserve"> Zudem sind Schreib- und Lesezugriffe sehr schnell.</w:t>
+      </w:r>
+      <w:r>
+        <w:t xml:space="preserve"> Ein weiterer </w:t>
+      </w:r>
+      <w:r>
+        <w:t xml:space="preserve">genutzter </w:t>
+      </w:r>
+      <w:r>
+        <w:t xml:space="preserve">Service sind die </w:t>
+      </w:r>
+      <w:r>
+        <w:t>C</w:t>
+      </w:r>
+      <w:r>
+        <w:t xml:space="preserve">loud </w:t>
+      </w:r>
+      <w:proofErr w:type="spellStart"/>
+      <w:r>
+        <w:t>F</w:t>
+      </w:r>
+      <w:r>
+        <w:t>unctions</w:t>
+      </w:r>
+      <w:proofErr w:type="spellEnd"/>
+      <w:r>
+        <w:t xml:space="preserve"> von </w:t>
+      </w:r>
+      <w:proofErr w:type="spellStart"/>
+      <w:r>
+        <w:t>Firebase</w:t>
+      </w:r>
+      <w:proofErr w:type="spellEnd"/>
       <w:r>
         <w:t>.</w:t>
       </w:r>
       <w:r>
-        <w:t xml:space="preserve"> Das heißt </w:t>
-      </w:r>
-      <w:r>
-        <w:t>auch dass</w:t>
-      </w:r>
-      <w:r>
-        <w:t xml:space="preserve"> keine Flut von Daten angezeigt werden</w:t>
-      </w:r>
-      <w:r>
-        <w:t xml:space="preserve"> soll</w:t>
-      </w:r>
-      <w:r>
-        <w:t>.</w:t>
-      </w:r>
-      <w:r>
-        <w:t xml:space="preserve"> Zudem sollen kurze Ladezeiten </w:t>
-      </w:r>
-      <w:r>
-        <w:t>zu einem flüssigen</w:t>
-      </w:r>
-      <w:r>
-        <w:t xml:space="preserve"> Erlebnis auf der Internetseite </w:t>
-      </w:r>
-      <w:r>
-        <w:t>beitragen.</w:t>
-      </w:r>
-      <w:r>
-        <w:t xml:space="preserve"> </w:t>
-      </w:r>
-    </w:p>
-    <w:p>
-      <w:pPr>
-        <w:pStyle w:val="berschrift1"/>
-      </w:pPr>
-      <w:bookmarkStart w:id="3" w:name="_Toc151559283"/>
-      <w:r>
-        <w:t>Konzept</w:t>
-      </w:r>
-      <w:bookmarkEnd w:id="3"/>
-    </w:p>
-    <w:p>
-      <w:r>
-        <w:t xml:space="preserve">Das Dashboard </w:t>
-      </w:r>
-    </w:p>
-    <w:p>
-      <w:pPr>
-        <w:pStyle w:val="berschrift1"/>
-      </w:pPr>
-      <w:bookmarkStart w:id="4" w:name="_Toc151559284"/>
-      <w:r>
-        <w:t>Umsetzung</w:t>
-      </w:r>
-      <w:bookmarkEnd w:id="4"/>
-    </w:p>
-    <w:p>
-      <w:pPr>
-        <w:spacing w:line="360" w:lineRule="auto"/>
-      </w:pPr>
-      <w:r>
-        <w:t xml:space="preserve">Für das Backend wird </w:t>
-      </w:r>
-      <w:r>
-        <w:t>Firebase benutzt</w:t>
-      </w:r>
-      <w:r>
-        <w:t>,</w:t>
-      </w:r>
-      <w:r>
-        <w:t xml:space="preserve"> ein</w:t>
-      </w:r>
-      <w:r>
-        <w:t>e</w:t>
-      </w:r>
-      <w:r>
-        <w:t xml:space="preserve"> von Google zur Verfügung gestellte</w:t>
-      </w:r>
-      <w:r>
-        <w:t xml:space="preserve"> </w:t>
-      </w:r>
-      <w:r>
-        <w:t>E</w:t>
-      </w:r>
-      <w:r>
-        <w:t>ntwicklungsplat</w:t>
-      </w:r>
-      <w:r>
-        <w:t>t</w:t>
-      </w:r>
-      <w:r>
-        <w:t>form</w:t>
-      </w:r>
-      <w:r>
-        <w:t>.</w:t>
-      </w:r>
-      <w:r>
-        <w:t xml:space="preserve"> Über dies</w:t>
-      </w:r>
-      <w:r>
-        <w:t>e</w:t>
-      </w:r>
-      <w:r>
-        <w:t xml:space="preserve"> </w:t>
-      </w:r>
-      <w:r>
-        <w:t>Plat</w:t>
-      </w:r>
-      <w:r>
-        <w:t>t</w:t>
-      </w:r>
-      <w:r>
-        <w:t xml:space="preserve">form </w:t>
-      </w:r>
-      <w:r>
-        <w:t xml:space="preserve">nutze ich </w:t>
-      </w:r>
-      <w:r>
-        <w:t>den Cloud Firestore</w:t>
-      </w:r>
-      <w:r>
-        <w:t>.</w:t>
-      </w:r>
-      <w:r>
-        <w:t xml:space="preserve"> </w:t>
-      </w:r>
-      <w:r>
-        <w:t>Die</w:t>
-      </w:r>
-      <w:r>
-        <w:t>s</w:t>
-      </w:r>
-      <w:r>
-        <w:t xml:space="preserve"> ist eine</w:t>
-      </w:r>
-      <w:r>
-        <w:t xml:space="preserve"> </w:t>
-      </w:r>
-      <w:r>
-        <w:t>NO-SQL</w:t>
-      </w:r>
-      <w:r>
-        <w:t xml:space="preserve"> Datenbank</w:t>
-      </w:r>
-      <w:r>
-        <w:t xml:space="preserve"> Vorteil ist das </w:t>
-      </w:r>
-      <w:r>
-        <w:t>E</w:t>
-      </w:r>
-      <w:r>
-        <w:t>inspeichern</w:t>
-      </w:r>
-      <w:r>
-        <w:t xml:space="preserve"> von </w:t>
-      </w:r>
-      <w:r>
-        <w:t>JSON</w:t>
-      </w:r>
-      <w:r>
-        <w:t>-</w:t>
-      </w:r>
-      <w:r>
-        <w:t>Daten jeglicher Form, es muss vorher keine Struktur definiert werden.</w:t>
-      </w:r>
-      <w:r>
-        <w:t xml:space="preserve"> Zudem sind Schreib- und Lesezugriffe sehr schnell.</w:t>
-      </w:r>
-      <w:r>
-        <w:t xml:space="preserve"> Ein weiterer </w:t>
-      </w:r>
-      <w:r>
-        <w:t xml:space="preserve">genutzter </w:t>
-      </w:r>
-      <w:r>
-        <w:t xml:space="preserve">Service sind die </w:t>
-      </w:r>
-      <w:r>
-        <w:t>C</w:t>
-      </w:r>
-      <w:r>
-        <w:t xml:space="preserve">loud </w:t>
-      </w:r>
-      <w:r>
-        <w:t>F</w:t>
-      </w:r>
-      <w:r>
-        <w:t>unctions</w:t>
-      </w:r>
-      <w:r>
-        <w:t xml:space="preserve"> von Firebase.</w:t>
-      </w:r>
-      <w:r>
         <w:t xml:space="preserve"> Hierbei können Funktionen im Backend geschrieben werden welche einen einfachen Zugriff auf die Datenbank haben. Die Funktionen können dann durch das Frontend</w:t>
       </w:r>
       <w:r>
@@ -1213,7 +3648,15 @@
         <w:t xml:space="preserve"> Zudem</w:t>
       </w:r>
       <w:r>
-        <w:t xml:space="preserve"> können die Cloud Functions automatisiert angesprochen werden oder in festgelegten Intervallen.</w:t>
+        <w:t xml:space="preserve"> können die Cloud </w:t>
+      </w:r>
+      <w:proofErr w:type="spellStart"/>
+      <w:r>
+        <w:t>Functions</w:t>
+      </w:r>
+      <w:proofErr w:type="spellEnd"/>
+      <w:r>
+        <w:t xml:space="preserve"> automatisiert angesprochen werden oder in festgelegten Intervallen.</w:t>
       </w:r>
       <w:r>
         <w:t xml:space="preserve"> </w:t>
@@ -1380,10 +3823,159 @@
 <file path=word/numbering.xml><?xml version="1.0" encoding="utf-8"?>
 <w:numbering xmlns:wpc="http://schemas.microsoft.com/office/word/2010/wordprocessingCanvas" xmlns:cx="http://schemas.microsoft.com/office/drawing/2014/chartex" xmlns:cx1="http://schemas.microsoft.com/office/drawing/2015/9/8/chartex" xmlns:cx2="http://schemas.microsoft.com/office/drawing/2015/10/21/chartex" xmlns:cx3="http://schemas.microsoft.com/office/drawing/2016/5/9/chartex" xmlns:cx4="http://schemas.microsoft.com/office/drawing/2016/5/10/chartex" xmlns:cx5="http://schemas.microsoft.com/office/drawing/2016/5/11/chartex" xmlns:cx6="http://schemas.microsoft.com/office/drawing/2016/5/12/chartex" xmlns:cx7="http://schemas.microsoft.com/office/drawing/2016/5/13/chartex" xmlns:cx8="http://schemas.microsoft.com/office/drawing/2016/5/14/chartex" xmlns:mc="http://schemas.openxmlformats.org/markup-compatibility/2006" xmlns:aink="http://schemas.microsoft.com/office/drawing/2016/ink" xmlns:am3d="http://schemas.microsoft.com/office/drawing/2017/model3d" xmlns:o="urn:schemas-microsoft-com:office:office" xmlns:oel="http://schemas.microsoft.com/office/2019/extlst" xmlns:r="http://schemas.openxmlformats.org/officeDocument/2006/relationships" xmlns:m="http://schemas.openxmlformats.org/officeDocument/2006/math" xmlns:v="urn:schemas-microsoft-com:vml" xmlns:wp14="http://schemas.microsoft.com/office/word/2010/wordprocessingDrawing" xmlns:wp="http://schemas.openxmlformats.org/drawingml/2006/wordprocessingDrawing" xmlns:w10="urn:schemas-microsoft-com:office:word" xmlns:w="http://schemas.openxmlformats.org/wordprocessingml/2006/main" xmlns:w14="http://schemas.microsoft.com/office/word/2010/wordml" xmlns:w15="http://schemas.microsoft.com/office/word/2012/wordml" xmlns:w16cex="http://schemas.microsoft.com/office/word/2018/wordml/cex" xmlns:w16cid="http://schemas.microsoft.com/office/word/2016/wordml/cid" xmlns:w16="http://schemas.microsoft.com/office/word/2018/wordml" xmlns:w16sdtdh="http://schemas.microsoft.com/office/word/2020/wordml/sdtdatahash" xmlns:w16se="http://schemas.microsoft.com/office/word/2015/wordml/symex" xmlns:wpg="http://schemas.microsoft.com/office/word/2010/wordprocessingGroup" xmlns:wpi="http://schemas.microsoft.com/office/word/2010/wordprocessingInk" xmlns:wne="http://schemas.microsoft.com/office/word/2006/wordml" xmlns:wps="http://schemas.microsoft.com/office/word/2010/wordprocessingShape" mc:Ignorable="w14 w15 w16se w16cid w16 w16cex w16sdtdh wp14">
   <w:abstractNum w:abstractNumId="0" w15:restartNumberingAfterBreak="0">
-    <w:nsid w:val="665758CE"/>
+    <w:nsid w:val="37963A0C"/>
+    <w:multiLevelType w:val="multilevel"/>
+    <w:tmpl w:val="318ACE20"/>
+    <w:lvl w:ilvl="0">
+      <w:start w:val="1"/>
+      <w:numFmt w:val="bullet"/>
+      <w:lvlText w:val=""/>
+      <w:lvlJc w:val="left"/>
+      <w:pPr>
+        <w:tabs>
+          <w:tab w:val="num" w:pos="720"/>
+        </w:tabs>
+        <w:ind w:left="720" w:hanging="360"/>
+      </w:pPr>
+      <w:rPr>
+        <w:rFonts w:ascii="Symbol" w:hAnsi="Symbol" w:hint="default"/>
+        <w:sz w:val="20"/>
+      </w:rPr>
+    </w:lvl>
+    <w:lvl w:ilvl="1" w:tentative="1">
+      <w:start w:val="1"/>
+      <w:numFmt w:val="bullet"/>
+      <w:lvlText w:val="o"/>
+      <w:lvlJc w:val="left"/>
+      <w:pPr>
+        <w:tabs>
+          <w:tab w:val="num" w:pos="1440"/>
+        </w:tabs>
+        <w:ind w:left="1440" w:hanging="360"/>
+      </w:pPr>
+      <w:rPr>
+        <w:rFonts w:ascii="Courier New" w:hAnsi="Courier New" w:hint="default"/>
+        <w:sz w:val="20"/>
+      </w:rPr>
+    </w:lvl>
+    <w:lvl w:ilvl="2" w:tentative="1">
+      <w:start w:val="1"/>
+      <w:numFmt w:val="bullet"/>
+      <w:lvlText w:val=""/>
+      <w:lvlJc w:val="left"/>
+      <w:pPr>
+        <w:tabs>
+          <w:tab w:val="num" w:pos="2160"/>
+        </w:tabs>
+        <w:ind w:left="2160" w:hanging="360"/>
+      </w:pPr>
+      <w:rPr>
+        <w:rFonts w:ascii="Wingdings" w:hAnsi="Wingdings" w:hint="default"/>
+        <w:sz w:val="20"/>
+      </w:rPr>
+    </w:lvl>
+    <w:lvl w:ilvl="3" w:tentative="1">
+      <w:start w:val="1"/>
+      <w:numFmt w:val="bullet"/>
+      <w:lvlText w:val=""/>
+      <w:lvlJc w:val="left"/>
+      <w:pPr>
+        <w:tabs>
+          <w:tab w:val="num" w:pos="2880"/>
+        </w:tabs>
+        <w:ind w:left="2880" w:hanging="360"/>
+      </w:pPr>
+      <w:rPr>
+        <w:rFonts w:ascii="Wingdings" w:hAnsi="Wingdings" w:hint="default"/>
+        <w:sz w:val="20"/>
+      </w:rPr>
+    </w:lvl>
+    <w:lvl w:ilvl="4" w:tentative="1">
+      <w:start w:val="1"/>
+      <w:numFmt w:val="bullet"/>
+      <w:lvlText w:val=""/>
+      <w:lvlJc w:val="left"/>
+      <w:pPr>
+        <w:tabs>
+          <w:tab w:val="num" w:pos="3600"/>
+        </w:tabs>
+        <w:ind w:left="3600" w:hanging="360"/>
+      </w:pPr>
+      <w:rPr>
+        <w:rFonts w:ascii="Wingdings" w:hAnsi="Wingdings" w:hint="default"/>
+        <w:sz w:val="20"/>
+      </w:rPr>
+    </w:lvl>
+    <w:lvl w:ilvl="5" w:tentative="1">
+      <w:start w:val="1"/>
+      <w:numFmt w:val="bullet"/>
+      <w:lvlText w:val=""/>
+      <w:lvlJc w:val="left"/>
+      <w:pPr>
+        <w:tabs>
+          <w:tab w:val="num" w:pos="4320"/>
+        </w:tabs>
+        <w:ind w:left="4320" w:hanging="360"/>
+      </w:pPr>
+      <w:rPr>
+        <w:rFonts w:ascii="Wingdings" w:hAnsi="Wingdings" w:hint="default"/>
+        <w:sz w:val="20"/>
+      </w:rPr>
+    </w:lvl>
+    <w:lvl w:ilvl="6" w:tentative="1">
+      <w:start w:val="1"/>
+      <w:numFmt w:val="bullet"/>
+      <w:lvlText w:val=""/>
+      <w:lvlJc w:val="left"/>
+      <w:pPr>
+        <w:tabs>
+          <w:tab w:val="num" w:pos="5040"/>
+        </w:tabs>
+        <w:ind w:left="5040" w:hanging="360"/>
+      </w:pPr>
+      <w:rPr>
+        <w:rFonts w:ascii="Wingdings" w:hAnsi="Wingdings" w:hint="default"/>
+        <w:sz w:val="20"/>
+      </w:rPr>
+    </w:lvl>
+    <w:lvl w:ilvl="7" w:tentative="1">
+      <w:start w:val="1"/>
+      <w:numFmt w:val="bullet"/>
+      <w:lvlText w:val=""/>
+      <w:lvlJc w:val="left"/>
+      <w:pPr>
+        <w:tabs>
+          <w:tab w:val="num" w:pos="5760"/>
+        </w:tabs>
+        <w:ind w:left="5760" w:hanging="360"/>
+      </w:pPr>
+      <w:rPr>
+        <w:rFonts w:ascii="Wingdings" w:hAnsi="Wingdings" w:hint="default"/>
+        <w:sz w:val="20"/>
+      </w:rPr>
+    </w:lvl>
+    <w:lvl w:ilvl="8" w:tentative="1">
+      <w:start w:val="1"/>
+      <w:numFmt w:val="bullet"/>
+      <w:lvlText w:val=""/>
+      <w:lvlJc w:val="left"/>
+      <w:pPr>
+        <w:tabs>
+          <w:tab w:val="num" w:pos="6480"/>
+        </w:tabs>
+        <w:ind w:left="6480" w:hanging="360"/>
+      </w:pPr>
+      <w:rPr>
+        <w:rFonts w:ascii="Wingdings" w:hAnsi="Wingdings" w:hint="default"/>
+        <w:sz w:val="20"/>
+      </w:rPr>
+    </w:lvl>
+  </w:abstractNum>
+  <w:abstractNum w:abstractNumId="1" w15:restartNumberingAfterBreak="0">
+    <w:nsid w:val="4C703009"/>
     <w:multiLevelType w:val="hybridMultilevel"/>
-    <w:tmpl w:val="6608AAF0"/>
-    <w:lvl w:ilvl="0" w:tplc="FB64B3CE">
+    <w:tmpl w:val="FC0C0F5E"/>
+    <w:lvl w:ilvl="0" w:tplc="C2D62496">
       <w:numFmt w:val="bullet"/>
       <w:lvlText w:val="-"/>
       <w:lvlJc w:val="left"/>
@@ -1491,8 +4083,278 @@
       </w:rPr>
     </w:lvl>
   </w:abstractNum>
+  <w:abstractNum w:abstractNumId="2" w15:restartNumberingAfterBreak="0">
+    <w:nsid w:val="53257FCA"/>
+    <w:multiLevelType w:val="multilevel"/>
+    <w:tmpl w:val="70108BA4"/>
+    <w:lvl w:ilvl="0">
+      <w:start w:val="1"/>
+      <w:numFmt w:val="bullet"/>
+      <w:lvlText w:val=""/>
+      <w:lvlJc w:val="left"/>
+      <w:pPr>
+        <w:tabs>
+          <w:tab w:val="num" w:pos="720"/>
+        </w:tabs>
+        <w:ind w:left="720" w:hanging="360"/>
+      </w:pPr>
+      <w:rPr>
+        <w:rFonts w:ascii="Symbol" w:hAnsi="Symbol" w:hint="default"/>
+        <w:sz w:val="20"/>
+      </w:rPr>
+    </w:lvl>
+    <w:lvl w:ilvl="1" w:tentative="1">
+      <w:start w:val="1"/>
+      <w:numFmt w:val="bullet"/>
+      <w:lvlText w:val="o"/>
+      <w:lvlJc w:val="left"/>
+      <w:pPr>
+        <w:tabs>
+          <w:tab w:val="num" w:pos="1440"/>
+        </w:tabs>
+        <w:ind w:left="1440" w:hanging="360"/>
+      </w:pPr>
+      <w:rPr>
+        <w:rFonts w:ascii="Courier New" w:hAnsi="Courier New" w:hint="default"/>
+        <w:sz w:val="20"/>
+      </w:rPr>
+    </w:lvl>
+    <w:lvl w:ilvl="2" w:tentative="1">
+      <w:start w:val="1"/>
+      <w:numFmt w:val="bullet"/>
+      <w:lvlText w:val=""/>
+      <w:lvlJc w:val="left"/>
+      <w:pPr>
+        <w:tabs>
+          <w:tab w:val="num" w:pos="2160"/>
+        </w:tabs>
+        <w:ind w:left="2160" w:hanging="360"/>
+      </w:pPr>
+      <w:rPr>
+        <w:rFonts w:ascii="Wingdings" w:hAnsi="Wingdings" w:hint="default"/>
+        <w:sz w:val="20"/>
+      </w:rPr>
+    </w:lvl>
+    <w:lvl w:ilvl="3" w:tentative="1">
+      <w:start w:val="1"/>
+      <w:numFmt w:val="bullet"/>
+      <w:lvlText w:val=""/>
+      <w:lvlJc w:val="left"/>
+      <w:pPr>
+        <w:tabs>
+          <w:tab w:val="num" w:pos="2880"/>
+        </w:tabs>
+        <w:ind w:left="2880" w:hanging="360"/>
+      </w:pPr>
+      <w:rPr>
+        <w:rFonts w:ascii="Wingdings" w:hAnsi="Wingdings" w:hint="default"/>
+        <w:sz w:val="20"/>
+      </w:rPr>
+    </w:lvl>
+    <w:lvl w:ilvl="4" w:tentative="1">
+      <w:start w:val="1"/>
+      <w:numFmt w:val="bullet"/>
+      <w:lvlText w:val=""/>
+      <w:lvlJc w:val="left"/>
+      <w:pPr>
+        <w:tabs>
+          <w:tab w:val="num" w:pos="3600"/>
+        </w:tabs>
+        <w:ind w:left="3600" w:hanging="360"/>
+      </w:pPr>
+      <w:rPr>
+        <w:rFonts w:ascii="Wingdings" w:hAnsi="Wingdings" w:hint="default"/>
+        <w:sz w:val="20"/>
+      </w:rPr>
+    </w:lvl>
+    <w:lvl w:ilvl="5" w:tentative="1">
+      <w:start w:val="1"/>
+      <w:numFmt w:val="bullet"/>
+      <w:lvlText w:val=""/>
+      <w:lvlJc w:val="left"/>
+      <w:pPr>
+        <w:tabs>
+          <w:tab w:val="num" w:pos="4320"/>
+        </w:tabs>
+        <w:ind w:left="4320" w:hanging="360"/>
+      </w:pPr>
+      <w:rPr>
+        <w:rFonts w:ascii="Wingdings" w:hAnsi="Wingdings" w:hint="default"/>
+        <w:sz w:val="20"/>
+      </w:rPr>
+    </w:lvl>
+    <w:lvl w:ilvl="6" w:tentative="1">
+      <w:start w:val="1"/>
+      <w:numFmt w:val="bullet"/>
+      <w:lvlText w:val=""/>
+      <w:lvlJc w:val="left"/>
+      <w:pPr>
+        <w:tabs>
+          <w:tab w:val="num" w:pos="5040"/>
+        </w:tabs>
+        <w:ind w:left="5040" w:hanging="360"/>
+      </w:pPr>
+      <w:rPr>
+        <w:rFonts w:ascii="Wingdings" w:hAnsi="Wingdings" w:hint="default"/>
+        <w:sz w:val="20"/>
+      </w:rPr>
+    </w:lvl>
+    <w:lvl w:ilvl="7" w:tentative="1">
+      <w:start w:val="1"/>
+      <w:numFmt w:val="bullet"/>
+      <w:lvlText w:val=""/>
+      <w:lvlJc w:val="left"/>
+      <w:pPr>
+        <w:tabs>
+          <w:tab w:val="num" w:pos="5760"/>
+        </w:tabs>
+        <w:ind w:left="5760" w:hanging="360"/>
+      </w:pPr>
+      <w:rPr>
+        <w:rFonts w:ascii="Wingdings" w:hAnsi="Wingdings" w:hint="default"/>
+        <w:sz w:val="20"/>
+      </w:rPr>
+    </w:lvl>
+    <w:lvl w:ilvl="8" w:tentative="1">
+      <w:start w:val="1"/>
+      <w:numFmt w:val="bullet"/>
+      <w:lvlText w:val=""/>
+      <w:lvlJc w:val="left"/>
+      <w:pPr>
+        <w:tabs>
+          <w:tab w:val="num" w:pos="6480"/>
+        </w:tabs>
+        <w:ind w:left="6480" w:hanging="360"/>
+      </w:pPr>
+      <w:rPr>
+        <w:rFonts w:ascii="Wingdings" w:hAnsi="Wingdings" w:hint="default"/>
+        <w:sz w:val="20"/>
+      </w:rPr>
+    </w:lvl>
+  </w:abstractNum>
+  <w:abstractNum w:abstractNumId="3" w15:restartNumberingAfterBreak="0">
+    <w:nsid w:val="665758CE"/>
+    <w:multiLevelType w:val="hybridMultilevel"/>
+    <w:tmpl w:val="6608AAF0"/>
+    <w:lvl w:ilvl="0" w:tplc="FB64B3CE">
+      <w:numFmt w:val="bullet"/>
+      <w:lvlText w:val="-"/>
+      <w:lvlJc w:val="left"/>
+      <w:pPr>
+        <w:ind w:left="720" w:hanging="360"/>
+      </w:pPr>
+      <w:rPr>
+        <w:rFonts w:ascii="Calibri" w:eastAsiaTheme="minorHAnsi" w:hAnsi="Calibri" w:cs="Calibri" w:hint="default"/>
+      </w:rPr>
+    </w:lvl>
+    <w:lvl w:ilvl="1" w:tplc="04070003" w:tentative="1">
+      <w:start w:val="1"/>
+      <w:numFmt w:val="bullet"/>
+      <w:lvlText w:val="o"/>
+      <w:lvlJc w:val="left"/>
+      <w:pPr>
+        <w:ind w:left="1440" w:hanging="360"/>
+      </w:pPr>
+      <w:rPr>
+        <w:rFonts w:ascii="Courier New" w:hAnsi="Courier New" w:cs="Courier New" w:hint="default"/>
+      </w:rPr>
+    </w:lvl>
+    <w:lvl w:ilvl="2" w:tplc="04070005" w:tentative="1">
+      <w:start w:val="1"/>
+      <w:numFmt w:val="bullet"/>
+      <w:lvlText w:val=""/>
+      <w:lvlJc w:val="left"/>
+      <w:pPr>
+        <w:ind w:left="2160" w:hanging="360"/>
+      </w:pPr>
+      <w:rPr>
+        <w:rFonts w:ascii="Wingdings" w:hAnsi="Wingdings" w:hint="default"/>
+      </w:rPr>
+    </w:lvl>
+    <w:lvl w:ilvl="3" w:tplc="04070001" w:tentative="1">
+      <w:start w:val="1"/>
+      <w:numFmt w:val="bullet"/>
+      <w:lvlText w:val=""/>
+      <w:lvlJc w:val="left"/>
+      <w:pPr>
+        <w:ind w:left="2880" w:hanging="360"/>
+      </w:pPr>
+      <w:rPr>
+        <w:rFonts w:ascii="Symbol" w:hAnsi="Symbol" w:hint="default"/>
+      </w:rPr>
+    </w:lvl>
+    <w:lvl w:ilvl="4" w:tplc="04070003" w:tentative="1">
+      <w:start w:val="1"/>
+      <w:numFmt w:val="bullet"/>
+      <w:lvlText w:val="o"/>
+      <w:lvlJc w:val="left"/>
+      <w:pPr>
+        <w:ind w:left="3600" w:hanging="360"/>
+      </w:pPr>
+      <w:rPr>
+        <w:rFonts w:ascii="Courier New" w:hAnsi="Courier New" w:cs="Courier New" w:hint="default"/>
+      </w:rPr>
+    </w:lvl>
+    <w:lvl w:ilvl="5" w:tplc="04070005" w:tentative="1">
+      <w:start w:val="1"/>
+      <w:numFmt w:val="bullet"/>
+      <w:lvlText w:val=""/>
+      <w:lvlJc w:val="left"/>
+      <w:pPr>
+        <w:ind w:left="4320" w:hanging="360"/>
+      </w:pPr>
+      <w:rPr>
+        <w:rFonts w:ascii="Wingdings" w:hAnsi="Wingdings" w:hint="default"/>
+      </w:rPr>
+    </w:lvl>
+    <w:lvl w:ilvl="6" w:tplc="04070001" w:tentative="1">
+      <w:start w:val="1"/>
+      <w:numFmt w:val="bullet"/>
+      <w:lvlText w:val=""/>
+      <w:lvlJc w:val="left"/>
+      <w:pPr>
+        <w:ind w:left="5040" w:hanging="360"/>
+      </w:pPr>
+      <w:rPr>
+        <w:rFonts w:ascii="Symbol" w:hAnsi="Symbol" w:hint="default"/>
+      </w:rPr>
+    </w:lvl>
+    <w:lvl w:ilvl="7" w:tplc="04070003" w:tentative="1">
+      <w:start w:val="1"/>
+      <w:numFmt w:val="bullet"/>
+      <w:lvlText w:val="o"/>
+      <w:lvlJc w:val="left"/>
+      <w:pPr>
+        <w:ind w:left="5760" w:hanging="360"/>
+      </w:pPr>
+      <w:rPr>
+        <w:rFonts w:ascii="Courier New" w:hAnsi="Courier New" w:cs="Courier New" w:hint="default"/>
+      </w:rPr>
+    </w:lvl>
+    <w:lvl w:ilvl="8" w:tplc="04070005" w:tentative="1">
+      <w:start w:val="1"/>
+      <w:numFmt w:val="bullet"/>
+      <w:lvlText w:val=""/>
+      <w:lvlJc w:val="left"/>
+      <w:pPr>
+        <w:ind w:left="6480" w:hanging="360"/>
+      </w:pPr>
+      <w:rPr>
+        <w:rFonts w:ascii="Wingdings" w:hAnsi="Wingdings" w:hint="default"/>
+      </w:rPr>
+    </w:lvl>
+  </w:abstractNum>
   <w:num w:numId="1" w16cid:durableId="1853563522">
+    <w:abstractNumId w:val="3"/>
+  </w:num>
+  <w:num w:numId="2" w16cid:durableId="2098987260">
+    <w:abstractNumId w:val="1"/>
+  </w:num>
+  <w:num w:numId="3" w16cid:durableId="738478161">
     <w:abstractNumId w:val="0"/>
+  </w:num>
+  <w:num w:numId="4" w16cid:durableId="1110246985">
+    <w:abstractNumId w:val="2"/>
   </w:num>
 </w:numbering>
 </file>
@@ -2094,6 +4956,33 @@
       <w:contextualSpacing/>
     </w:pPr>
   </w:style>
+  <w:style w:type="paragraph" w:customStyle="1" w:styleId="paragraph">
+    <w:name w:val="paragraph"/>
+    <w:basedOn w:val="Standard"/>
+    <w:rsid w:val="002050DB"/>
+    <w:pPr>
+      <w:spacing w:before="100" w:beforeAutospacing="1" w:after="100" w:afterAutospacing="1" w:line="240" w:lineRule="auto"/>
+      <w:jc w:val="left"/>
+    </w:pPr>
+    <w:rPr>
+      <w:rFonts w:eastAsia="Times New Roman" w:cs="Times New Roman"/>
+      <w:kern w:val="0"/>
+      <w:sz w:val="24"/>
+      <w:szCs w:val="24"/>
+      <w:lang w:eastAsia="de-DE"/>
+      <w14:ligatures w14:val="none"/>
+    </w:rPr>
+  </w:style>
+  <w:style w:type="character" w:customStyle="1" w:styleId="normaltextrun">
+    <w:name w:val="normaltextrun"/>
+    <w:basedOn w:val="Absatz-Standardschriftart"/>
+    <w:rsid w:val="002050DB"/>
+  </w:style>
+  <w:style w:type="character" w:customStyle="1" w:styleId="eop">
+    <w:name w:val="eop"/>
+    <w:basedOn w:val="Absatz-Standardschriftart"/>
+    <w:rsid w:val="002050DB"/>
+  </w:style>
 </w:styles>
 </file>
 

</xml_diff>